<commit_message>
empaquetados los requerimientos funcionales
</commit_message>
<xml_diff>
--- a/Planilla de análisis SOA.docx
+++ b/Planilla de análisis SOA.docx
@@ -1,6 +1,6 @@
 
 <file path=word/document.xml><?xml version="1.0" encoding="utf-8"?>
-<w:document xmlns:wpc="http://schemas.microsoft.com/office/word/2010/wordprocessingCanvas" xmlns:cx="http://schemas.microsoft.com/office/drawing/2014/chartex" xmlns:cx1="http://schemas.microsoft.com/office/drawing/2015/9/8/chartex" xmlns:cx2="http://schemas.microsoft.com/office/drawing/2015/10/21/chartex" xmlns:cx3="http://schemas.microsoft.com/office/drawing/2016/5/9/chartex" xmlns:cx4="http://schemas.microsoft.com/office/drawing/2016/5/10/chartex" xmlns:cx5="http://schemas.microsoft.com/office/drawing/2016/5/11/chartex" xmlns:cx6="http://schemas.microsoft.com/office/drawing/2016/5/12/chartex" xmlns:cx7="http://schemas.microsoft.com/office/drawing/2016/5/13/chartex" xmlns:cx8="http://schemas.microsoft.com/office/drawing/2016/5/14/chartex" xmlns:mc="http://schemas.openxmlformats.org/markup-compatibility/2006" xmlns:aink="http://schemas.microsoft.com/office/drawing/2016/ink" xmlns:am3d="http://schemas.microsoft.com/office/drawing/2017/model3d" xmlns:o="urn:schemas-microsoft-com:office:office" xmlns:oel="http://schemas.microsoft.com/office/2019/extlst" xmlns:r="http://schemas.openxmlformats.org/officeDocument/2006/relationships" xmlns:m="http://schemas.openxmlformats.org/officeDocument/2006/math" xmlns:v="urn:schemas-microsoft-com:vml" xmlns:wp14="http://schemas.microsoft.com/office/word/2010/wordprocessingDrawing" xmlns:wp="http://schemas.openxmlformats.org/drawingml/2006/wordprocessingDrawing" xmlns:w10="urn:schemas-microsoft-com:office:word" xmlns:w="http://schemas.openxmlformats.org/wordprocessingml/2006/main" xmlns:w14="http://schemas.microsoft.com/office/word/2010/wordml" xmlns:w15="http://schemas.microsoft.com/office/word/2012/wordml" xmlns:w16cex="http://schemas.microsoft.com/office/word/2018/wordml/cex" xmlns:w16cid="http://schemas.microsoft.com/office/word/2016/wordml/cid" xmlns:w16="http://schemas.microsoft.com/office/word/2018/wordml" xmlns:w16du="http://schemas.microsoft.com/office/word/2023/wordml/word16du" xmlns:w16sdtdh="http://schemas.microsoft.com/office/word/2020/wordml/sdtdatahash" xmlns:w16se="http://schemas.microsoft.com/office/word/2015/wordml/symex" xmlns:wpg="http://schemas.microsoft.com/office/word/2010/wordprocessingGroup" xmlns:wpi="http://schemas.microsoft.com/office/word/2010/wordprocessingInk" xmlns:wne="http://schemas.microsoft.com/office/word/2006/wordml" xmlns:wps="http://schemas.microsoft.com/office/word/2010/wordprocessingShape" mc:Ignorable="w14 w15 w16se w16cid w16 w16cex w16sdtdh wp14">
+<w:document xmlns:wpc="http://schemas.microsoft.com/office/word/2010/wordprocessingCanvas" xmlns:cx="http://schemas.microsoft.com/office/drawing/2014/chartex" xmlns:cx1="http://schemas.microsoft.com/office/drawing/2015/9/8/chartex" xmlns:cx2="http://schemas.microsoft.com/office/drawing/2015/10/21/chartex" xmlns:cx3="http://schemas.microsoft.com/office/drawing/2016/5/9/chartex" xmlns:cx4="http://schemas.microsoft.com/office/drawing/2016/5/10/chartex" xmlns:cx5="http://schemas.microsoft.com/office/drawing/2016/5/11/chartex" xmlns:cx6="http://schemas.microsoft.com/office/drawing/2016/5/12/chartex" xmlns:cx7="http://schemas.microsoft.com/office/drawing/2016/5/13/chartex" xmlns:cx8="http://schemas.microsoft.com/office/drawing/2016/5/14/chartex" xmlns:mc="http://schemas.openxmlformats.org/markup-compatibility/2006" xmlns:aink="http://schemas.microsoft.com/office/drawing/2016/ink" xmlns:am3d="http://schemas.microsoft.com/office/drawing/2017/model3d" xmlns:o="urn:schemas-microsoft-com:office:office" xmlns:oel="http://schemas.microsoft.com/office/2019/extlst" xmlns:r="http://schemas.openxmlformats.org/officeDocument/2006/relationships" xmlns:m="http://schemas.openxmlformats.org/officeDocument/2006/math" xmlns:v="urn:schemas-microsoft-com:vml" xmlns:wp14="http://schemas.microsoft.com/office/word/2010/wordprocessingDrawing" xmlns:wp="http://schemas.openxmlformats.org/drawingml/2006/wordprocessingDrawing" xmlns:w10="urn:schemas-microsoft-com:office:word" xmlns:w="http://schemas.openxmlformats.org/wordprocessingml/2006/main" xmlns:w14="http://schemas.microsoft.com/office/word/2010/wordml" xmlns:w15="http://schemas.microsoft.com/office/word/2012/wordml" xmlns:w16cex="http://schemas.microsoft.com/office/word/2018/wordml/cex" xmlns:w16cid="http://schemas.microsoft.com/office/word/2016/wordml/cid" xmlns:w16="http://schemas.microsoft.com/office/word/2018/wordml" xmlns:w16sdtdh="http://schemas.microsoft.com/office/word/2020/wordml/sdtdatahash" xmlns:w16se="http://schemas.microsoft.com/office/word/2015/wordml/symex" xmlns:wpg="http://schemas.microsoft.com/office/word/2010/wordprocessingGroup" xmlns:wpi="http://schemas.microsoft.com/office/word/2010/wordprocessingInk" xmlns:wne="http://schemas.microsoft.com/office/word/2006/wordml" xmlns:wps="http://schemas.microsoft.com/office/word/2010/wordprocessingShape" mc:Ignorable="w14 w15 w16se w16cid w16 w16cex w16sdtdh wp14">
   <w:body>
     <w:p>
       <w:pPr>
@@ -1366,17 +1366,48 @@
           <w:ilvl w:val="0"/>
           <w:numId w:val="32"/>
         </w:numPr>
-        <w:rPr>
-          <w:highlight w:val="yellow"/>
-        </w:rPr>
-      </w:pPr>
-      <w:r>
-        <w:rPr>
-          <w:rFonts w:cs="Calibri"/>
-          <w:szCs w:val="22"/>
-          <w:highlight w:val="yellow"/>
-        </w:rPr>
-        <w:t>Registrar usuario</w:t>
+      </w:pPr>
+      <w:r>
+        <w:rPr>
+          <w:rFonts w:cs="Calibri"/>
+          <w:szCs w:val="22"/>
+        </w:rPr>
+        <w:t>Federar</w:t>
+      </w:r>
+      <w:r>
+        <w:rPr>
+          <w:rFonts w:cs="Calibri"/>
+          <w:szCs w:val="22"/>
+        </w:rPr>
+        <w:t xml:space="preserve"> cliente usuario</w:t>
+      </w:r>
+      <w:r>
+        <w:rPr>
+          <w:rFonts w:cs="Calibri"/>
+          <w:szCs w:val="22"/>
+        </w:rPr>
+        <w:t xml:space="preserve"> </w:t>
+      </w:r>
+      <w:r>
+        <w:rPr>
+          <w:rFonts w:cs="Calibri"/>
+          <w:szCs w:val="22"/>
+        </w:rPr>
+        <w:t xml:space="preserve">en </w:t>
+      </w:r>
+      <w:r>
+        <w:rPr>
+          <w:rFonts w:cs="Calibri"/>
+          <w:szCs w:val="22"/>
+        </w:rPr>
+        <w:t>SS</w:t>
+      </w:r>
+      <w:r>
+        <w:rPr>
+          <w:rFonts w:cs="Calibri"/>
+          <w:szCs w:val="22"/>
+        </w:rPr>
+        <w:t>.</w:t>
       </w:r>
     </w:p>
     <w:p>
@@ -1391,21 +1422,23 @@
           <w:rFonts w:cs="Calibri"/>
           <w:szCs w:val="22"/>
         </w:rPr>
-        <w:t>Iniciar sesión</w:t>
-      </w:r>
-      <w:r>
-        <w:rPr>
-          <w:rFonts w:cs="Calibri"/>
-          <w:szCs w:val="22"/>
-        </w:rPr>
-        <w:t xml:space="preserve"> cliente usuario</w:t>
-      </w:r>
-      <w:r>
-        <w:rPr>
-          <w:rFonts w:cs="Calibri"/>
-          <w:szCs w:val="22"/>
-        </w:rPr>
-        <w:t xml:space="preserve"> (sub-proceso)</w:t>
+        <w:t>Finalizar federaciones pendientes (</w:t>
+      </w:r>
+      <w:proofErr w:type="spellStart"/>
+      <w:r>
+        <w:rPr>
+          <w:rFonts w:cs="Calibri"/>
+          <w:szCs w:val="22"/>
+        </w:rPr>
+        <w:t>Batch</w:t>
+      </w:r>
+      <w:proofErr w:type="spellEnd"/>
+      <w:r>
+        <w:rPr>
+          <w:rFonts w:cs="Calibri"/>
+          <w:szCs w:val="22"/>
+        </w:rPr>
+        <w:t>).</w:t>
       </w:r>
     </w:p>
     <w:p>
@@ -1419,8 +1452,51 @@
         <w:rPr>
           <w:rFonts w:cs="Calibri"/>
           <w:szCs w:val="22"/>
-        </w:rPr>
-        <w:t>Validar usuario</w:t>
+          <w:lang w:val="es-AR"/>
+        </w:rPr>
+        <w:t>Contabilizar fees y enviar informe</w:t>
+      </w:r>
+      <w:r>
+        <w:rPr>
+          <w:rFonts w:cs="Calibri"/>
+          <w:szCs w:val="22"/>
+          <w:lang w:val="es-AR"/>
+        </w:rPr>
+        <w:t xml:space="preserve"> (</w:t>
+      </w:r>
+      <w:proofErr w:type="spellStart"/>
+      <w:r>
+        <w:rPr>
+          <w:rFonts w:cs="Calibri"/>
+          <w:szCs w:val="22"/>
+          <w:lang w:val="es-AR"/>
+        </w:rPr>
+        <w:t>Batch</w:t>
+      </w:r>
+      <w:proofErr w:type="spellEnd"/>
+      <w:r>
+        <w:rPr>
+          <w:rFonts w:cs="Calibri"/>
+          <w:szCs w:val="22"/>
+          <w:lang w:val="es-AR"/>
+        </w:rPr>
+        <w:t>, sin pegarle a un servicio externo</w:t>
+      </w:r>
+      <w:r>
+        <w:rPr>
+          <w:rFonts w:cs="Calibri"/>
+          <w:szCs w:val="22"/>
+          <w:lang w:val="es-AR"/>
+        </w:rPr>
+        <w:t>)</w:t>
+      </w:r>
+      <w:r>
+        <w:rPr>
+          <w:rFonts w:cs="Calibri"/>
+          <w:szCs w:val="22"/>
+          <w:lang w:val="es-AR"/>
+        </w:rPr>
+        <w:t>.</w:t>
       </w:r>
     </w:p>
     <w:p>
@@ -1434,17 +1510,42 @@
         <w:rPr>
           <w:rFonts w:cs="Calibri"/>
           <w:szCs w:val="22"/>
+        </w:rPr>
+        <w:t xml:space="preserve">Obtener estadísticas y enviar informes </w:t>
+      </w:r>
+      <w:r>
+        <w:rPr>
+          <w:rFonts w:cs="Calibri"/>
+          <w:szCs w:val="22"/>
           <w:lang w:val="es-AR"/>
         </w:rPr>
-        <w:t>Vincular plataforma de streaming</w:t>
-      </w:r>
+        <w:t>(</w:t>
+      </w:r>
+      <w:proofErr w:type="spellStart"/>
       <w:r>
         <w:rPr>
           <w:rFonts w:cs="Calibri"/>
           <w:szCs w:val="22"/>
           <w:lang w:val="es-AR"/>
         </w:rPr>
-        <w:t xml:space="preserve"> y registrar el fee</w:t>
+        <w:t>Batch</w:t>
+      </w:r>
+      <w:proofErr w:type="spellEnd"/>
+      <w:r>
+        <w:rPr>
+          <w:rFonts w:cs="Calibri"/>
+          <w:szCs w:val="22"/>
+          <w:lang w:val="es-AR"/>
+        </w:rPr>
+        <w:t>, sin pegarle a un servicio externo</w:t>
+      </w:r>
+      <w:r>
+        <w:rPr>
+          <w:rFonts w:cs="Calibri"/>
+          <w:szCs w:val="22"/>
+          <w:lang w:val="es-AR"/>
+        </w:rPr>
+        <w:t>).</w:t>
       </w:r>
     </w:p>
     <w:p>
@@ -1455,20 +1556,63 @@
         </w:numPr>
       </w:pPr>
       <w:r>
-        <w:rPr>
-          <w:rFonts w:cs="Calibri"/>
-          <w:szCs w:val="22"/>
-          <w:lang w:val="es-AR"/>
-        </w:rPr>
-        <w:t>Crear cuenta en plataforma de streaming</w:t>
-      </w:r>
-      <w:r>
-        <w:rPr>
-          <w:rFonts w:cs="Calibri"/>
-          <w:szCs w:val="22"/>
-          <w:lang w:val="es-AR"/>
-        </w:rPr>
-        <w:t xml:space="preserve"> y registrar el fee</w:t>
+        <w:t xml:space="preserve">Obtener catálogo de plataformas de </w:t>
+      </w:r>
+      <w:proofErr w:type="spellStart"/>
+      <w:r>
+        <w:t>streaming</w:t>
+      </w:r>
+      <w:proofErr w:type="spellEnd"/>
+      <w:r>
+        <w:t xml:space="preserve"> (x cantidad de veces por día)</w:t>
+      </w:r>
+      <w:r>
+        <w:t xml:space="preserve"> (en la </w:t>
+      </w:r>
+      <w:proofErr w:type="spellStart"/>
+      <w:r>
+        <w:t>info</w:t>
+      </w:r>
+      <w:proofErr w:type="spellEnd"/>
+      <w:r>
+        <w:t xml:space="preserve"> del </w:t>
+      </w:r>
+      <w:r>
+        <w:t>catálogo</w:t>
+      </w:r>
+      <w:r>
+        <w:t>, las películas vienen marcadas como “</w:t>
+      </w:r>
+      <w:proofErr w:type="spellStart"/>
+      <w:r>
+        <w:t>newContent</w:t>
+      </w:r>
+      <w:proofErr w:type="spellEnd"/>
+      <w:r>
+        <w:t>” y “</w:t>
+      </w:r>
+      <w:proofErr w:type="spellStart"/>
+      <w:r>
+        <w:t>promotionalContent</w:t>
+      </w:r>
+      <w:proofErr w:type="spellEnd"/>
+      <w:r>
+        <w:t xml:space="preserve">”, para saber </w:t>
+      </w:r>
+      <w:r>
+        <w:t>cuáles</w:t>
+      </w:r>
+      <w:r>
+        <w:t xml:space="preserve"> son las pelis que tenemos que mostrar en la </w:t>
+      </w:r>
+      <w:r>
+        <w:t>página</w:t>
+      </w:r>
+      <w:r>
+        <w:t xml:space="preserve"> de inicio)</w:t>
+      </w:r>
+      <w:r>
+        <w:t>.</w:t>
       </w:r>
     </w:p>
     <w:p>
@@ -1479,20 +1623,10 @@
         </w:numPr>
       </w:pPr>
       <w:r>
-        <w:rPr>
-          <w:rFonts w:cs="Calibri"/>
-          <w:szCs w:val="22"/>
-          <w:lang w:val="es-AR"/>
-        </w:rPr>
-        <w:t>Contabilizar fees y enviar informe</w:t>
-      </w:r>
-      <w:r>
-        <w:rPr>
-          <w:rFonts w:cs="Calibri"/>
-          <w:szCs w:val="22"/>
-          <w:lang w:val="es-AR"/>
-        </w:rPr>
-        <w:t xml:space="preserve"> (Batch)</w:t>
+        <w:t>Obtener publicidades de cliente empresa</w:t>
+      </w:r>
+      <w:r>
+        <w:t>.</w:t>
       </w:r>
     </w:p>
     <w:p>
@@ -1503,7 +1637,43 @@
         </w:numPr>
       </w:pPr>
       <w:r>
-        <w:t>Publicitar en Streaming Studio</w:t>
+        <w:rPr>
+          <w:rFonts w:cs="Calibri"/>
+          <w:szCs w:val="22"/>
+        </w:rPr>
+        <w:t xml:space="preserve">Obtener sesión en plataforma de </w:t>
+      </w:r>
+      <w:proofErr w:type="spellStart"/>
+      <w:r>
+        <w:rPr>
+          <w:rFonts w:cs="Calibri"/>
+          <w:szCs w:val="22"/>
+        </w:rPr>
+        <w:t>streaming</w:t>
+      </w:r>
+      <w:proofErr w:type="spellEnd"/>
+      <w:r>
+        <w:rPr>
+          <w:rFonts w:cs="Calibri"/>
+          <w:szCs w:val="22"/>
+        </w:rPr>
+        <w:t xml:space="preserve"> (</w:t>
+      </w:r>
+      <w:proofErr w:type="spellStart"/>
+      <w:r>
+        <w:rPr>
+          <w:rFonts w:cs="Calibri"/>
+          <w:szCs w:val="22"/>
+        </w:rPr>
+        <w:t>sub-proceso</w:t>
+      </w:r>
+      <w:proofErr w:type="spellEnd"/>
+      <w:r>
+        <w:rPr>
+          <w:rFonts w:cs="Calibri"/>
+          <w:szCs w:val="22"/>
+        </w:rPr>
+        <w:t xml:space="preserve">). </w:t>
       </w:r>
     </w:p>
     <w:p>
@@ -1514,65 +1684,24 @@
         </w:numPr>
       </w:pPr>
       <w:r>
-        <w:t>Iniciar sesión cliente empresa (sub-proceso)</w:t>
-      </w:r>
-    </w:p>
-    <w:p>
-      <w:pPr>
-        <w:numPr>
-          <w:ilvl w:val="0"/>
-          <w:numId w:val="32"/>
-        </w:numPr>
-      </w:pPr>
-      <w:r>
-        <w:t>Buscar en plataformas de streaming</w:t>
-      </w:r>
-    </w:p>
-    <w:p>
-      <w:pPr>
-        <w:numPr>
-          <w:ilvl w:val="0"/>
-          <w:numId w:val="32"/>
-        </w:numPr>
-      </w:pPr>
-      <w:r>
-        <w:t>Crear sesión en plataforma de streaming (sub-proceso)</w:t>
-      </w:r>
-    </w:p>
-    <w:p>
-      <w:pPr>
-        <w:numPr>
-          <w:ilvl w:val="0"/>
-          <w:numId w:val="32"/>
-        </w:numPr>
-      </w:pPr>
-      <w:r>
-        <w:t>Crear y enviar informes semanales de estadísticas de preferencia de uso (Batch)</w:t>
-      </w:r>
-    </w:p>
-    <w:p>
-      <w:pPr>
-        <w:numPr>
-          <w:ilvl w:val="0"/>
-          <w:numId w:val="32"/>
-        </w:numPr>
-        <w:rPr>
-          <w:highlight w:val="yellow"/>
-        </w:rPr>
-      </w:pPr>
-      <w:r>
-        <w:rPr>
-          <w:highlight w:val="yellow"/>
-        </w:rPr>
-        <w:t>Registrar plataforma de streaming</w:t>
-      </w:r>
-    </w:p>
-    <w:p>
-      <w:pPr>
-        <w:rPr>
-          <w:rFonts w:cs="Calibri"/>
-          <w:szCs w:val="22"/>
-        </w:rPr>
+        <w:t xml:space="preserve">Obtener </w:t>
+      </w:r>
+      <w:r>
+        <w:t xml:space="preserve">URL de </w:t>
+      </w:r>
+      <w:r>
+        <w:t xml:space="preserve">video </w:t>
+      </w:r>
+      <w:r>
+        <w:t>visualizarlo</w:t>
+      </w:r>
+      <w:r>
+        <w:t xml:space="preserve"> en el portal.</w:t>
+      </w:r>
+    </w:p>
+    <w:p>
+      <w:pPr>
+        <w:ind w:left="720"/>
       </w:pPr>
     </w:p>
     <w:p>
@@ -1584,12 +1713,14 @@
         <w:t>Proceso de Negocio</w:t>
       </w:r>
       <w:r>
-        <w:t xml:space="preserve"> N°</w:t>
+        <w:t xml:space="preserve"> </w:t>
+      </w:r>
+      <w:proofErr w:type="spellStart"/>
+      <w:r>
+        <w:t>N°</w:t>
       </w:r>
       <w:bookmarkEnd w:id="4"/>
-      <w:r>
-        <w:t xml:space="preserve"> </w:t>
-      </w:r>
+      <w:proofErr w:type="spellEnd"/>
     </w:p>
     <w:p>
       <w:pPr>
@@ -1782,31 +1913,31 @@
           <w:u w:val="single"/>
           <w:lang w:val="es-AR"/>
         </w:rPr>
+        <w:t>Servicios</w:t>
+      </w:r>
+    </w:p>
+    <w:p>
+      <w:pPr>
+        <w:rPr>
+          <w:rFonts w:cs="Calibri"/>
+          <w:szCs w:val="22"/>
+        </w:rPr>
+      </w:pPr>
+    </w:p>
+    <w:p>
+      <w:pPr>
+        <w:rPr>
+          <w:rFonts w:cs="Calibri"/>
+          <w:szCs w:val="22"/>
+        </w:rPr>
+      </w:pPr>
+      <w:r>
+        <w:rPr>
+          <w:rFonts w:cs="Calibri"/>
+          <w:i/>
+          <w:szCs w:val="22"/>
+        </w:rPr>
         <w:lastRenderedPageBreak/>
-        <w:t>Servicios</w:t>
-      </w:r>
-    </w:p>
-    <w:p>
-      <w:pPr>
-        <w:rPr>
-          <w:rFonts w:cs="Calibri"/>
-          <w:szCs w:val="22"/>
-        </w:rPr>
-      </w:pPr>
-    </w:p>
-    <w:p>
-      <w:pPr>
-        <w:rPr>
-          <w:rFonts w:cs="Calibri"/>
-          <w:szCs w:val="22"/>
-        </w:rPr>
-      </w:pPr>
-      <w:r>
-        <w:rPr>
-          <w:rFonts w:cs="Calibri"/>
-          <w:i/>
-          <w:szCs w:val="22"/>
-        </w:rPr>
         <w:t>Identificador</w:t>
       </w:r>
       <w:r>
@@ -2433,9 +2564,20 @@
             <w:pPr>
               <w:rPr>
                 <w:rFonts w:cs="Calibri"/>
-                <w:szCs w:val="22"/>
-              </w:rPr>
-            </w:pPr>
+                <w:b/>
+                <w:bCs/>
+                <w:szCs w:val="22"/>
+              </w:rPr>
+            </w:pPr>
+            <w:r>
+              <w:rPr>
+                <w:rFonts w:cs="Calibri"/>
+                <w:b/>
+                <w:bCs/>
+                <w:szCs w:val="22"/>
+              </w:rPr>
+              <w:t>Código</w:t>
+            </w:r>
           </w:p>
         </w:tc>
         <w:tc>
@@ -2508,9 +2650,106 @@
             <w:pPr>
               <w:rPr>
                 <w:rFonts w:cs="Calibri"/>
-                <w:szCs w:val="22"/>
-              </w:rPr>
-            </w:pPr>
+                <w:b/>
+                <w:bCs/>
+                <w:szCs w:val="22"/>
+              </w:rPr>
+            </w:pPr>
+            <w:r>
+              <w:rPr>
+                <w:rFonts w:cs="Calibri"/>
+                <w:b/>
+                <w:bCs/>
+                <w:szCs w:val="22"/>
+              </w:rPr>
+              <w:t>Mensaje</w:t>
+            </w:r>
+          </w:p>
+        </w:tc>
+        <w:tc>
+          <w:tcPr>
+            <w:tcW w:w="1971" w:type="dxa"/>
+            <w:shd w:val="clear" w:color="auto" w:fill="auto"/>
+          </w:tcPr>
+          <w:p>
+            <w:pPr>
+              <w:rPr>
+                <w:rFonts w:cs="Calibri"/>
+                <w:szCs w:val="22"/>
+              </w:rPr>
+            </w:pPr>
+          </w:p>
+        </w:tc>
+        <w:tc>
+          <w:tcPr>
+            <w:tcW w:w="1971" w:type="dxa"/>
+            <w:shd w:val="clear" w:color="auto" w:fill="auto"/>
+          </w:tcPr>
+          <w:p>
+            <w:pPr>
+              <w:rPr>
+                <w:rFonts w:cs="Calibri"/>
+                <w:szCs w:val="22"/>
+              </w:rPr>
+            </w:pPr>
+          </w:p>
+        </w:tc>
+        <w:tc>
+          <w:tcPr>
+            <w:tcW w:w="1971" w:type="dxa"/>
+            <w:shd w:val="clear" w:color="auto" w:fill="auto"/>
+          </w:tcPr>
+          <w:p>
+            <w:pPr>
+              <w:rPr>
+                <w:rFonts w:cs="Calibri"/>
+                <w:szCs w:val="22"/>
+              </w:rPr>
+            </w:pPr>
+          </w:p>
+        </w:tc>
+        <w:tc>
+          <w:tcPr>
+            <w:tcW w:w="1971" w:type="dxa"/>
+            <w:shd w:val="clear" w:color="auto" w:fill="auto"/>
+          </w:tcPr>
+          <w:p>
+            <w:pPr>
+              <w:rPr>
+                <w:rFonts w:cs="Calibri"/>
+                <w:szCs w:val="22"/>
+              </w:rPr>
+            </w:pPr>
+          </w:p>
+        </w:tc>
+      </w:tr>
+      <w:tr>
+        <w:trPr>
+          <w:trHeight w:val="202"/>
+        </w:trPr>
+        <w:tc>
+          <w:tcPr>
+            <w:tcW w:w="1970" w:type="dxa"/>
+            <w:shd w:val="clear" w:color="auto" w:fill="auto"/>
+          </w:tcPr>
+          <w:p>
+            <w:pPr>
+              <w:rPr>
+                <w:rFonts w:cs="Calibri"/>
+                <w:b/>
+                <w:bCs/>
+                <w:szCs w:val="22"/>
+              </w:rPr>
+            </w:pPr>
+            <w:r>
+              <w:rPr>
+                <w:rFonts w:cs="Calibri"/>
+                <w:b/>
+                <w:bCs/>
+                <w:szCs w:val="22"/>
+              </w:rPr>
+              <w:t>Contenido</w:t>
+            </w:r>
           </w:p>
         </w:tc>
         <w:tc>
@@ -3261,9 +3500,14 @@
       </w:pPr>
       <w:bookmarkStart w:id="5" w:name="_Toc497908547"/>
       <w:r>
-        <w:t>Proceso de Negocio N°</w:t>
+        <w:t xml:space="preserve">Proceso de Negocio </w:t>
+      </w:r>
+      <w:proofErr w:type="spellStart"/>
+      <w:r>
+        <w:t>N°</w:t>
       </w:r>
       <w:bookmarkEnd w:id="5"/>
+      <w:proofErr w:type="spellEnd"/>
       <w:r>
         <w:t xml:space="preserve"> </w:t>
       </w:r>
@@ -3330,7 +3574,6 @@
           <w:i/>
           <w:szCs w:val="22"/>
         </w:rPr>
-        <w:lastRenderedPageBreak/>
         <w:t>Objetivos</w:t>
       </w:r>
       <w:r>
@@ -4930,7 +5173,7 @@
 </file>
 
 <file path=word/endnotes.xml><?xml version="1.0" encoding="utf-8"?>
-<w:endnotes xmlns:wpc="http://schemas.microsoft.com/office/word/2010/wordprocessingCanvas" xmlns:cx="http://schemas.microsoft.com/office/drawing/2014/chartex" xmlns:cx1="http://schemas.microsoft.com/office/drawing/2015/9/8/chartex" xmlns:cx2="http://schemas.microsoft.com/office/drawing/2015/10/21/chartex" xmlns:cx3="http://schemas.microsoft.com/office/drawing/2016/5/9/chartex" xmlns:cx4="http://schemas.microsoft.com/office/drawing/2016/5/10/chartex" xmlns:cx5="http://schemas.microsoft.com/office/drawing/2016/5/11/chartex" xmlns:cx6="http://schemas.microsoft.com/office/drawing/2016/5/12/chartex" xmlns:cx7="http://schemas.microsoft.com/office/drawing/2016/5/13/chartex" xmlns:cx8="http://schemas.microsoft.com/office/drawing/2016/5/14/chartex" xmlns:mc="http://schemas.openxmlformats.org/markup-compatibility/2006" xmlns:aink="http://schemas.microsoft.com/office/drawing/2016/ink" xmlns:am3d="http://schemas.microsoft.com/office/drawing/2017/model3d" xmlns:o="urn:schemas-microsoft-com:office:office" xmlns:oel="http://schemas.microsoft.com/office/2019/extlst" xmlns:r="http://schemas.openxmlformats.org/officeDocument/2006/relationships" xmlns:m="http://schemas.openxmlformats.org/officeDocument/2006/math" xmlns:v="urn:schemas-microsoft-com:vml" xmlns:wp14="http://schemas.microsoft.com/office/word/2010/wordprocessingDrawing" xmlns:wp="http://schemas.openxmlformats.org/drawingml/2006/wordprocessingDrawing" xmlns:w10="urn:schemas-microsoft-com:office:word" xmlns:w="http://schemas.openxmlformats.org/wordprocessingml/2006/main" xmlns:w14="http://schemas.microsoft.com/office/word/2010/wordml" xmlns:w15="http://schemas.microsoft.com/office/word/2012/wordml" xmlns:w16cex="http://schemas.microsoft.com/office/word/2018/wordml/cex" xmlns:w16cid="http://schemas.microsoft.com/office/word/2016/wordml/cid" xmlns:w16="http://schemas.microsoft.com/office/word/2018/wordml" xmlns:w16du="http://schemas.microsoft.com/office/word/2023/wordml/word16du" xmlns:w16sdtdh="http://schemas.microsoft.com/office/word/2020/wordml/sdtdatahash" xmlns:w16se="http://schemas.microsoft.com/office/word/2015/wordml/symex" xmlns:wpg="http://schemas.microsoft.com/office/word/2010/wordprocessingGroup" xmlns:wpi="http://schemas.microsoft.com/office/word/2010/wordprocessingInk" xmlns:wne="http://schemas.microsoft.com/office/word/2006/wordml" xmlns:wps="http://schemas.microsoft.com/office/word/2010/wordprocessingShape" mc:Ignorable="w14 w15 w16se w16cid w16 w16cex w16sdtdh wp14">
+<w:endnotes xmlns:wpc="http://schemas.microsoft.com/office/word/2010/wordprocessingCanvas" xmlns:cx="http://schemas.microsoft.com/office/drawing/2014/chartex" xmlns:cx1="http://schemas.microsoft.com/office/drawing/2015/9/8/chartex" xmlns:cx2="http://schemas.microsoft.com/office/drawing/2015/10/21/chartex" xmlns:cx3="http://schemas.microsoft.com/office/drawing/2016/5/9/chartex" xmlns:cx4="http://schemas.microsoft.com/office/drawing/2016/5/10/chartex" xmlns:cx5="http://schemas.microsoft.com/office/drawing/2016/5/11/chartex" xmlns:cx6="http://schemas.microsoft.com/office/drawing/2016/5/12/chartex" xmlns:cx7="http://schemas.microsoft.com/office/drawing/2016/5/13/chartex" xmlns:cx8="http://schemas.microsoft.com/office/drawing/2016/5/14/chartex" xmlns:mc="http://schemas.openxmlformats.org/markup-compatibility/2006" xmlns:aink="http://schemas.microsoft.com/office/drawing/2016/ink" xmlns:am3d="http://schemas.microsoft.com/office/drawing/2017/model3d" xmlns:o="urn:schemas-microsoft-com:office:office" xmlns:oel="http://schemas.microsoft.com/office/2019/extlst" xmlns:r="http://schemas.openxmlformats.org/officeDocument/2006/relationships" xmlns:m="http://schemas.openxmlformats.org/officeDocument/2006/math" xmlns:v="urn:schemas-microsoft-com:vml" xmlns:wp14="http://schemas.microsoft.com/office/word/2010/wordprocessingDrawing" xmlns:wp="http://schemas.openxmlformats.org/drawingml/2006/wordprocessingDrawing" xmlns:w10="urn:schemas-microsoft-com:office:word" xmlns:w="http://schemas.openxmlformats.org/wordprocessingml/2006/main" xmlns:w14="http://schemas.microsoft.com/office/word/2010/wordml" xmlns:w15="http://schemas.microsoft.com/office/word/2012/wordml" xmlns:w16cex="http://schemas.microsoft.com/office/word/2018/wordml/cex" xmlns:w16cid="http://schemas.microsoft.com/office/word/2016/wordml/cid" xmlns:w16="http://schemas.microsoft.com/office/word/2018/wordml" xmlns:w16sdtdh="http://schemas.microsoft.com/office/word/2020/wordml/sdtdatahash" xmlns:w16se="http://schemas.microsoft.com/office/word/2015/wordml/symex" xmlns:wpg="http://schemas.microsoft.com/office/word/2010/wordprocessingGroup" xmlns:wpi="http://schemas.microsoft.com/office/word/2010/wordprocessingInk" xmlns:wne="http://schemas.microsoft.com/office/word/2006/wordml" xmlns:wps="http://schemas.microsoft.com/office/word/2010/wordprocessingShape" mc:Ignorable="w14 w15 w16se w16cid w16 w16cex w16sdtdh wp14">
   <w:endnote w:type="separator" w:id="-1">
     <w:p>
       <w:r>
@@ -4949,7 +5192,7 @@
 </file>
 
 <file path=word/footer1.xml><?xml version="1.0" encoding="utf-8"?>
-<w:ftr xmlns:wpc="http://schemas.microsoft.com/office/word/2010/wordprocessingCanvas" xmlns:cx="http://schemas.microsoft.com/office/drawing/2014/chartex" xmlns:cx1="http://schemas.microsoft.com/office/drawing/2015/9/8/chartex" xmlns:cx2="http://schemas.microsoft.com/office/drawing/2015/10/21/chartex" xmlns:cx3="http://schemas.microsoft.com/office/drawing/2016/5/9/chartex" xmlns:cx4="http://schemas.microsoft.com/office/drawing/2016/5/10/chartex" xmlns:cx5="http://schemas.microsoft.com/office/drawing/2016/5/11/chartex" xmlns:cx6="http://schemas.microsoft.com/office/drawing/2016/5/12/chartex" xmlns:cx7="http://schemas.microsoft.com/office/drawing/2016/5/13/chartex" xmlns:cx8="http://schemas.microsoft.com/office/drawing/2016/5/14/chartex" xmlns:mc="http://schemas.openxmlformats.org/markup-compatibility/2006" xmlns:aink="http://schemas.microsoft.com/office/drawing/2016/ink" xmlns:am3d="http://schemas.microsoft.com/office/drawing/2017/model3d" xmlns:o="urn:schemas-microsoft-com:office:office" xmlns:oel="http://schemas.microsoft.com/office/2019/extlst" xmlns:r="http://schemas.openxmlformats.org/officeDocument/2006/relationships" xmlns:m="http://schemas.openxmlformats.org/officeDocument/2006/math" xmlns:v="urn:schemas-microsoft-com:vml" xmlns:wp14="http://schemas.microsoft.com/office/word/2010/wordprocessingDrawing" xmlns:wp="http://schemas.openxmlformats.org/drawingml/2006/wordprocessingDrawing" xmlns:w10="urn:schemas-microsoft-com:office:word" xmlns:w="http://schemas.openxmlformats.org/wordprocessingml/2006/main" xmlns:w14="http://schemas.microsoft.com/office/word/2010/wordml" xmlns:w15="http://schemas.microsoft.com/office/word/2012/wordml" xmlns:w16cex="http://schemas.microsoft.com/office/word/2018/wordml/cex" xmlns:w16cid="http://schemas.microsoft.com/office/word/2016/wordml/cid" xmlns:w16="http://schemas.microsoft.com/office/word/2018/wordml" xmlns:w16du="http://schemas.microsoft.com/office/word/2023/wordml/word16du" xmlns:w16sdtdh="http://schemas.microsoft.com/office/word/2020/wordml/sdtdatahash" xmlns:w16se="http://schemas.microsoft.com/office/word/2015/wordml/symex" xmlns:wpg="http://schemas.microsoft.com/office/word/2010/wordprocessingGroup" xmlns:wpi="http://schemas.microsoft.com/office/word/2010/wordprocessingInk" xmlns:wne="http://schemas.microsoft.com/office/word/2006/wordml" xmlns:wps="http://schemas.microsoft.com/office/word/2010/wordprocessingShape" mc:Ignorable="w14 w15 w16se w16cid w16 w16cex w16sdtdh wp14">
+<w:ftr xmlns:wpc="http://schemas.microsoft.com/office/word/2010/wordprocessingCanvas" xmlns:cx="http://schemas.microsoft.com/office/drawing/2014/chartex" xmlns:cx1="http://schemas.microsoft.com/office/drawing/2015/9/8/chartex" xmlns:cx2="http://schemas.microsoft.com/office/drawing/2015/10/21/chartex" xmlns:cx3="http://schemas.microsoft.com/office/drawing/2016/5/9/chartex" xmlns:cx4="http://schemas.microsoft.com/office/drawing/2016/5/10/chartex" xmlns:cx5="http://schemas.microsoft.com/office/drawing/2016/5/11/chartex" xmlns:cx6="http://schemas.microsoft.com/office/drawing/2016/5/12/chartex" xmlns:cx7="http://schemas.microsoft.com/office/drawing/2016/5/13/chartex" xmlns:cx8="http://schemas.microsoft.com/office/drawing/2016/5/14/chartex" xmlns:mc="http://schemas.openxmlformats.org/markup-compatibility/2006" xmlns:aink="http://schemas.microsoft.com/office/drawing/2016/ink" xmlns:am3d="http://schemas.microsoft.com/office/drawing/2017/model3d" xmlns:o="urn:schemas-microsoft-com:office:office" xmlns:oel="http://schemas.microsoft.com/office/2019/extlst" xmlns:r="http://schemas.openxmlformats.org/officeDocument/2006/relationships" xmlns:m="http://schemas.openxmlformats.org/officeDocument/2006/math" xmlns:v="urn:schemas-microsoft-com:vml" xmlns:wp14="http://schemas.microsoft.com/office/word/2010/wordprocessingDrawing" xmlns:wp="http://schemas.openxmlformats.org/drawingml/2006/wordprocessingDrawing" xmlns:w10="urn:schemas-microsoft-com:office:word" xmlns:w="http://schemas.openxmlformats.org/wordprocessingml/2006/main" xmlns:w14="http://schemas.microsoft.com/office/word/2010/wordml" xmlns:w15="http://schemas.microsoft.com/office/word/2012/wordml" xmlns:w16cex="http://schemas.microsoft.com/office/word/2018/wordml/cex" xmlns:w16cid="http://schemas.microsoft.com/office/word/2016/wordml/cid" xmlns:w16="http://schemas.microsoft.com/office/word/2018/wordml" xmlns:w16sdtdh="http://schemas.microsoft.com/office/word/2020/wordml/sdtdatahash" xmlns:w16se="http://schemas.microsoft.com/office/word/2015/wordml/symex" xmlns:wpg="http://schemas.microsoft.com/office/word/2010/wordprocessingGroup" xmlns:wpi="http://schemas.microsoft.com/office/word/2010/wordprocessingInk" xmlns:wne="http://schemas.microsoft.com/office/word/2006/wordml" xmlns:wps="http://schemas.microsoft.com/office/word/2010/wordprocessingShape" mc:Ignorable="w14 w15 w16se w16cid w16 w16cex w16sdtdh wp14">
   <w:p>
     <w:pPr>
       <w:pStyle w:val="Piedepgina"/>
@@ -4986,7 +5229,7 @@
 </file>
 
 <file path=word/footer2.xml><?xml version="1.0" encoding="utf-8"?>
-<w:ftr xmlns:wpc="http://schemas.microsoft.com/office/word/2010/wordprocessingCanvas" xmlns:cx="http://schemas.microsoft.com/office/drawing/2014/chartex" xmlns:cx1="http://schemas.microsoft.com/office/drawing/2015/9/8/chartex" xmlns:cx2="http://schemas.microsoft.com/office/drawing/2015/10/21/chartex" xmlns:cx3="http://schemas.microsoft.com/office/drawing/2016/5/9/chartex" xmlns:cx4="http://schemas.microsoft.com/office/drawing/2016/5/10/chartex" xmlns:cx5="http://schemas.microsoft.com/office/drawing/2016/5/11/chartex" xmlns:cx6="http://schemas.microsoft.com/office/drawing/2016/5/12/chartex" xmlns:cx7="http://schemas.microsoft.com/office/drawing/2016/5/13/chartex" xmlns:cx8="http://schemas.microsoft.com/office/drawing/2016/5/14/chartex" xmlns:mc="http://schemas.openxmlformats.org/markup-compatibility/2006" xmlns:aink="http://schemas.microsoft.com/office/drawing/2016/ink" xmlns:am3d="http://schemas.microsoft.com/office/drawing/2017/model3d" xmlns:o="urn:schemas-microsoft-com:office:office" xmlns:oel="http://schemas.microsoft.com/office/2019/extlst" xmlns:r="http://schemas.openxmlformats.org/officeDocument/2006/relationships" xmlns:m="http://schemas.openxmlformats.org/officeDocument/2006/math" xmlns:v="urn:schemas-microsoft-com:vml" xmlns:wp14="http://schemas.microsoft.com/office/word/2010/wordprocessingDrawing" xmlns:wp="http://schemas.openxmlformats.org/drawingml/2006/wordprocessingDrawing" xmlns:w10="urn:schemas-microsoft-com:office:word" xmlns:w="http://schemas.openxmlformats.org/wordprocessingml/2006/main" xmlns:w14="http://schemas.microsoft.com/office/word/2010/wordml" xmlns:w15="http://schemas.microsoft.com/office/word/2012/wordml" xmlns:w16cex="http://schemas.microsoft.com/office/word/2018/wordml/cex" xmlns:w16cid="http://schemas.microsoft.com/office/word/2016/wordml/cid" xmlns:w16="http://schemas.microsoft.com/office/word/2018/wordml" xmlns:w16du="http://schemas.microsoft.com/office/word/2023/wordml/word16du" xmlns:w16sdtdh="http://schemas.microsoft.com/office/word/2020/wordml/sdtdatahash" xmlns:w16se="http://schemas.microsoft.com/office/word/2015/wordml/symex" xmlns:wpg="http://schemas.microsoft.com/office/word/2010/wordprocessingGroup" xmlns:wpi="http://schemas.microsoft.com/office/word/2010/wordprocessingInk" xmlns:wne="http://schemas.microsoft.com/office/word/2006/wordml" xmlns:wps="http://schemas.microsoft.com/office/word/2010/wordprocessingShape" mc:Ignorable="w14 w15 w16se w16cid w16 w16cex w16sdtdh wp14">
+<w:ftr xmlns:wpc="http://schemas.microsoft.com/office/word/2010/wordprocessingCanvas" xmlns:cx="http://schemas.microsoft.com/office/drawing/2014/chartex" xmlns:cx1="http://schemas.microsoft.com/office/drawing/2015/9/8/chartex" xmlns:cx2="http://schemas.microsoft.com/office/drawing/2015/10/21/chartex" xmlns:cx3="http://schemas.microsoft.com/office/drawing/2016/5/9/chartex" xmlns:cx4="http://schemas.microsoft.com/office/drawing/2016/5/10/chartex" xmlns:cx5="http://schemas.microsoft.com/office/drawing/2016/5/11/chartex" xmlns:cx6="http://schemas.microsoft.com/office/drawing/2016/5/12/chartex" xmlns:cx7="http://schemas.microsoft.com/office/drawing/2016/5/13/chartex" xmlns:cx8="http://schemas.microsoft.com/office/drawing/2016/5/14/chartex" xmlns:mc="http://schemas.openxmlformats.org/markup-compatibility/2006" xmlns:aink="http://schemas.microsoft.com/office/drawing/2016/ink" xmlns:am3d="http://schemas.microsoft.com/office/drawing/2017/model3d" xmlns:o="urn:schemas-microsoft-com:office:office" xmlns:oel="http://schemas.microsoft.com/office/2019/extlst" xmlns:r="http://schemas.openxmlformats.org/officeDocument/2006/relationships" xmlns:m="http://schemas.openxmlformats.org/officeDocument/2006/math" xmlns:v="urn:schemas-microsoft-com:vml" xmlns:wp14="http://schemas.microsoft.com/office/word/2010/wordprocessingDrawing" xmlns:wp="http://schemas.openxmlformats.org/drawingml/2006/wordprocessingDrawing" xmlns:w10="urn:schemas-microsoft-com:office:word" xmlns:w="http://schemas.openxmlformats.org/wordprocessingml/2006/main" xmlns:w14="http://schemas.microsoft.com/office/word/2010/wordml" xmlns:w15="http://schemas.microsoft.com/office/word/2012/wordml" xmlns:w16cex="http://schemas.microsoft.com/office/word/2018/wordml/cex" xmlns:w16cid="http://schemas.microsoft.com/office/word/2016/wordml/cid" xmlns:w16="http://schemas.microsoft.com/office/word/2018/wordml" xmlns:w16sdtdh="http://schemas.microsoft.com/office/word/2020/wordml/sdtdatahash" xmlns:w16se="http://schemas.microsoft.com/office/word/2015/wordml/symex" xmlns:wpg="http://schemas.microsoft.com/office/word/2010/wordprocessingGroup" xmlns:wpi="http://schemas.microsoft.com/office/word/2010/wordprocessingInk" xmlns:wne="http://schemas.microsoft.com/office/word/2006/wordml" xmlns:wps="http://schemas.microsoft.com/office/word/2010/wordprocessingShape" mc:Ignorable="w14 w15 w16se w16cid w16 w16cex w16sdtdh wp14">
   <w:p>
     <w:pPr>
       <w:pStyle w:val="Piedepgina"/>
@@ -5084,6 +5327,7 @@
               <w:lang w:val="en-US"/>
             </w:rPr>
           </w:pPr>
+          <w:proofErr w:type="spellStart"/>
           <w:r>
             <w:rPr>
               <w:sz w:val="20"/>
@@ -5092,6 +5336,7 @@
             </w:rPr>
             <w:t>Confidencial</w:t>
           </w:r>
+          <w:proofErr w:type="spellEnd"/>
         </w:p>
       </w:tc>
       <w:tc>
@@ -5150,7 +5395,7 @@
 </file>
 
 <file path=word/footnotes.xml><?xml version="1.0" encoding="utf-8"?>
-<w:footnotes xmlns:wpc="http://schemas.microsoft.com/office/word/2010/wordprocessingCanvas" xmlns:cx="http://schemas.microsoft.com/office/drawing/2014/chartex" xmlns:cx1="http://schemas.microsoft.com/office/drawing/2015/9/8/chartex" xmlns:cx2="http://schemas.microsoft.com/office/drawing/2015/10/21/chartex" xmlns:cx3="http://schemas.microsoft.com/office/drawing/2016/5/9/chartex" xmlns:cx4="http://schemas.microsoft.com/office/drawing/2016/5/10/chartex" xmlns:cx5="http://schemas.microsoft.com/office/drawing/2016/5/11/chartex" xmlns:cx6="http://schemas.microsoft.com/office/drawing/2016/5/12/chartex" xmlns:cx7="http://schemas.microsoft.com/office/drawing/2016/5/13/chartex" xmlns:cx8="http://schemas.microsoft.com/office/drawing/2016/5/14/chartex" xmlns:mc="http://schemas.openxmlformats.org/markup-compatibility/2006" xmlns:aink="http://schemas.microsoft.com/office/drawing/2016/ink" xmlns:am3d="http://schemas.microsoft.com/office/drawing/2017/model3d" xmlns:o="urn:schemas-microsoft-com:office:office" xmlns:oel="http://schemas.microsoft.com/office/2019/extlst" xmlns:r="http://schemas.openxmlformats.org/officeDocument/2006/relationships" xmlns:m="http://schemas.openxmlformats.org/officeDocument/2006/math" xmlns:v="urn:schemas-microsoft-com:vml" xmlns:wp14="http://schemas.microsoft.com/office/word/2010/wordprocessingDrawing" xmlns:wp="http://schemas.openxmlformats.org/drawingml/2006/wordprocessingDrawing" xmlns:w10="urn:schemas-microsoft-com:office:word" xmlns:w="http://schemas.openxmlformats.org/wordprocessingml/2006/main" xmlns:w14="http://schemas.microsoft.com/office/word/2010/wordml" xmlns:w15="http://schemas.microsoft.com/office/word/2012/wordml" xmlns:w16cex="http://schemas.microsoft.com/office/word/2018/wordml/cex" xmlns:w16cid="http://schemas.microsoft.com/office/word/2016/wordml/cid" xmlns:w16="http://schemas.microsoft.com/office/word/2018/wordml" xmlns:w16du="http://schemas.microsoft.com/office/word/2023/wordml/word16du" xmlns:w16sdtdh="http://schemas.microsoft.com/office/word/2020/wordml/sdtdatahash" xmlns:w16se="http://schemas.microsoft.com/office/word/2015/wordml/symex" xmlns:wpg="http://schemas.microsoft.com/office/word/2010/wordprocessingGroup" xmlns:wpi="http://schemas.microsoft.com/office/word/2010/wordprocessingInk" xmlns:wne="http://schemas.microsoft.com/office/word/2006/wordml" xmlns:wps="http://schemas.microsoft.com/office/word/2010/wordprocessingShape" mc:Ignorable="w14 w15 w16se w16cid w16 w16cex w16sdtdh wp14">
+<w:footnotes xmlns:wpc="http://schemas.microsoft.com/office/word/2010/wordprocessingCanvas" xmlns:cx="http://schemas.microsoft.com/office/drawing/2014/chartex" xmlns:cx1="http://schemas.microsoft.com/office/drawing/2015/9/8/chartex" xmlns:cx2="http://schemas.microsoft.com/office/drawing/2015/10/21/chartex" xmlns:cx3="http://schemas.microsoft.com/office/drawing/2016/5/9/chartex" xmlns:cx4="http://schemas.microsoft.com/office/drawing/2016/5/10/chartex" xmlns:cx5="http://schemas.microsoft.com/office/drawing/2016/5/11/chartex" xmlns:cx6="http://schemas.microsoft.com/office/drawing/2016/5/12/chartex" xmlns:cx7="http://schemas.microsoft.com/office/drawing/2016/5/13/chartex" xmlns:cx8="http://schemas.microsoft.com/office/drawing/2016/5/14/chartex" xmlns:mc="http://schemas.openxmlformats.org/markup-compatibility/2006" xmlns:aink="http://schemas.microsoft.com/office/drawing/2016/ink" xmlns:am3d="http://schemas.microsoft.com/office/drawing/2017/model3d" xmlns:o="urn:schemas-microsoft-com:office:office" xmlns:oel="http://schemas.microsoft.com/office/2019/extlst" xmlns:r="http://schemas.openxmlformats.org/officeDocument/2006/relationships" xmlns:m="http://schemas.openxmlformats.org/officeDocument/2006/math" xmlns:v="urn:schemas-microsoft-com:vml" xmlns:wp14="http://schemas.microsoft.com/office/word/2010/wordprocessingDrawing" xmlns:wp="http://schemas.openxmlformats.org/drawingml/2006/wordprocessingDrawing" xmlns:w10="urn:schemas-microsoft-com:office:word" xmlns:w="http://schemas.openxmlformats.org/wordprocessingml/2006/main" xmlns:w14="http://schemas.microsoft.com/office/word/2010/wordml" xmlns:w15="http://schemas.microsoft.com/office/word/2012/wordml" xmlns:w16cex="http://schemas.microsoft.com/office/word/2018/wordml/cex" xmlns:w16cid="http://schemas.microsoft.com/office/word/2016/wordml/cid" xmlns:w16="http://schemas.microsoft.com/office/word/2018/wordml" xmlns:w16sdtdh="http://schemas.microsoft.com/office/word/2020/wordml/sdtdatahash" xmlns:w16se="http://schemas.microsoft.com/office/word/2015/wordml/symex" xmlns:wpg="http://schemas.microsoft.com/office/word/2010/wordprocessingGroup" xmlns:wpi="http://schemas.microsoft.com/office/word/2010/wordprocessingInk" xmlns:wne="http://schemas.microsoft.com/office/word/2006/wordml" xmlns:wps="http://schemas.microsoft.com/office/word/2010/wordprocessingShape" mc:Ignorable="w14 w15 w16se w16cid w16 w16cex w16sdtdh wp14">
   <w:footnote w:type="separator" w:id="-1">
     <w:p>
       <w:r>
@@ -5169,7 +5414,7 @@
 </file>
 
 <file path=word/header1.xml><?xml version="1.0" encoding="utf-8"?>
-<w:hdr xmlns:wpc="http://schemas.microsoft.com/office/word/2010/wordprocessingCanvas" xmlns:cx="http://schemas.microsoft.com/office/drawing/2014/chartex" xmlns:cx1="http://schemas.microsoft.com/office/drawing/2015/9/8/chartex" xmlns:cx2="http://schemas.microsoft.com/office/drawing/2015/10/21/chartex" xmlns:cx3="http://schemas.microsoft.com/office/drawing/2016/5/9/chartex" xmlns:cx4="http://schemas.microsoft.com/office/drawing/2016/5/10/chartex" xmlns:cx5="http://schemas.microsoft.com/office/drawing/2016/5/11/chartex" xmlns:cx6="http://schemas.microsoft.com/office/drawing/2016/5/12/chartex" xmlns:cx7="http://schemas.microsoft.com/office/drawing/2016/5/13/chartex" xmlns:cx8="http://schemas.microsoft.com/office/drawing/2016/5/14/chartex" xmlns:mc="http://schemas.openxmlformats.org/markup-compatibility/2006" xmlns:aink="http://schemas.microsoft.com/office/drawing/2016/ink" xmlns:am3d="http://schemas.microsoft.com/office/drawing/2017/model3d" xmlns:o="urn:schemas-microsoft-com:office:office" xmlns:oel="http://schemas.microsoft.com/office/2019/extlst" xmlns:r="http://schemas.openxmlformats.org/officeDocument/2006/relationships" xmlns:m="http://schemas.openxmlformats.org/officeDocument/2006/math" xmlns:v="urn:schemas-microsoft-com:vml" xmlns:wp14="http://schemas.microsoft.com/office/word/2010/wordprocessingDrawing" xmlns:wp="http://schemas.openxmlformats.org/drawingml/2006/wordprocessingDrawing" xmlns:w10="urn:schemas-microsoft-com:office:word" xmlns:w="http://schemas.openxmlformats.org/wordprocessingml/2006/main" xmlns:w14="http://schemas.microsoft.com/office/word/2010/wordml" xmlns:w15="http://schemas.microsoft.com/office/word/2012/wordml" xmlns:w16cex="http://schemas.microsoft.com/office/word/2018/wordml/cex" xmlns:w16cid="http://schemas.microsoft.com/office/word/2016/wordml/cid" xmlns:w16="http://schemas.microsoft.com/office/word/2018/wordml" xmlns:w16du="http://schemas.microsoft.com/office/word/2023/wordml/word16du" xmlns:w16sdtdh="http://schemas.microsoft.com/office/word/2020/wordml/sdtdatahash" xmlns:w16se="http://schemas.microsoft.com/office/word/2015/wordml/symex" xmlns:wpg="http://schemas.microsoft.com/office/word/2010/wordprocessingGroup" xmlns:wpi="http://schemas.microsoft.com/office/word/2010/wordprocessingInk" xmlns:wne="http://schemas.microsoft.com/office/word/2006/wordml" xmlns:wps="http://schemas.microsoft.com/office/word/2010/wordprocessingShape" mc:Ignorable="w14 w15 w16se w16cid w16 w16cex w16sdtdh wp14">
+<w:hdr xmlns:wpc="http://schemas.microsoft.com/office/word/2010/wordprocessingCanvas" xmlns:cx="http://schemas.microsoft.com/office/drawing/2014/chartex" xmlns:cx1="http://schemas.microsoft.com/office/drawing/2015/9/8/chartex" xmlns:cx2="http://schemas.microsoft.com/office/drawing/2015/10/21/chartex" xmlns:cx3="http://schemas.microsoft.com/office/drawing/2016/5/9/chartex" xmlns:cx4="http://schemas.microsoft.com/office/drawing/2016/5/10/chartex" xmlns:cx5="http://schemas.microsoft.com/office/drawing/2016/5/11/chartex" xmlns:cx6="http://schemas.microsoft.com/office/drawing/2016/5/12/chartex" xmlns:cx7="http://schemas.microsoft.com/office/drawing/2016/5/13/chartex" xmlns:cx8="http://schemas.microsoft.com/office/drawing/2016/5/14/chartex" xmlns:mc="http://schemas.openxmlformats.org/markup-compatibility/2006" xmlns:aink="http://schemas.microsoft.com/office/drawing/2016/ink" xmlns:am3d="http://schemas.microsoft.com/office/drawing/2017/model3d" xmlns:o="urn:schemas-microsoft-com:office:office" xmlns:oel="http://schemas.microsoft.com/office/2019/extlst" xmlns:r="http://schemas.openxmlformats.org/officeDocument/2006/relationships" xmlns:m="http://schemas.openxmlformats.org/officeDocument/2006/math" xmlns:v="urn:schemas-microsoft-com:vml" xmlns:wp14="http://schemas.microsoft.com/office/word/2010/wordprocessingDrawing" xmlns:wp="http://schemas.openxmlformats.org/drawingml/2006/wordprocessingDrawing" xmlns:w10="urn:schemas-microsoft-com:office:word" xmlns:w="http://schemas.openxmlformats.org/wordprocessingml/2006/main" xmlns:w14="http://schemas.microsoft.com/office/word/2010/wordml" xmlns:w15="http://schemas.microsoft.com/office/word/2012/wordml" xmlns:w16cex="http://schemas.microsoft.com/office/word/2018/wordml/cex" xmlns:w16cid="http://schemas.microsoft.com/office/word/2016/wordml/cid" xmlns:w16="http://schemas.microsoft.com/office/word/2018/wordml" xmlns:w16sdtdh="http://schemas.microsoft.com/office/word/2020/wordml/sdtdatahash" xmlns:w16se="http://schemas.microsoft.com/office/word/2015/wordml/symex" xmlns:wpg="http://schemas.microsoft.com/office/word/2010/wordprocessingGroup" xmlns:wpi="http://schemas.microsoft.com/office/word/2010/wordprocessingInk" xmlns:wne="http://schemas.microsoft.com/office/word/2006/wordml" xmlns:wps="http://schemas.microsoft.com/office/word/2010/wordprocessingShape" mc:Ignorable="w14 w15 w16se w16cid w16 w16cex w16sdtdh wp14">
   <w:tbl>
     <w:tblPr>
       <w:tblW w:w="9790" w:type="dxa"/>
@@ -5238,7 +5483,7 @@
                 <v:path o:extrusionok="f" gradientshapeok="t" o:connecttype="rect"/>
                 <o:lock v:ext="edit" aspectratio="t"/>
               </v:shapetype>
-              <v:shape id="Imagen 334" o:spid="_x0000_i1025" type="#_x0000_t75" alt="Imagen que contiene pájaro&#10;&#10;Descripción generada automáticamente" style="width:90pt;height:68.15pt;visibility:visible;mso-wrap-style:square">
+              <v:shape id="Imagen 334" o:spid="_x0000_i1025" type="#_x0000_t75" alt="Imagen que contiene pájaro&#10;&#10;Descripción generada automáticamente" style="width:90pt;height:68pt;visibility:visible;mso-wrap-style:square">
                 <v:imagedata r:id="rId1" o:title="Imagen que contiene pájaro&#10;&#10;Descripción generada automáticamente"/>
               </v:shape>
             </w:pict>
@@ -5481,7 +5726,7 @@
 </file>
 
 <file path=word/numbering.xml><?xml version="1.0" encoding="utf-8"?>
-<w:numbering xmlns:wpc="http://schemas.microsoft.com/office/word/2010/wordprocessingCanvas" xmlns:cx="http://schemas.microsoft.com/office/drawing/2014/chartex" xmlns:cx1="http://schemas.microsoft.com/office/drawing/2015/9/8/chartex" xmlns:cx2="http://schemas.microsoft.com/office/drawing/2015/10/21/chartex" xmlns:cx3="http://schemas.microsoft.com/office/drawing/2016/5/9/chartex" xmlns:cx4="http://schemas.microsoft.com/office/drawing/2016/5/10/chartex" xmlns:cx5="http://schemas.microsoft.com/office/drawing/2016/5/11/chartex" xmlns:cx6="http://schemas.microsoft.com/office/drawing/2016/5/12/chartex" xmlns:cx7="http://schemas.microsoft.com/office/drawing/2016/5/13/chartex" xmlns:cx8="http://schemas.microsoft.com/office/drawing/2016/5/14/chartex" xmlns:mc="http://schemas.openxmlformats.org/markup-compatibility/2006" xmlns:aink="http://schemas.microsoft.com/office/drawing/2016/ink" xmlns:am3d="http://schemas.microsoft.com/office/drawing/2017/model3d" xmlns:o="urn:schemas-microsoft-com:office:office" xmlns:oel="http://schemas.microsoft.com/office/2019/extlst" xmlns:r="http://schemas.openxmlformats.org/officeDocument/2006/relationships" xmlns:m="http://schemas.openxmlformats.org/officeDocument/2006/math" xmlns:v="urn:schemas-microsoft-com:vml" xmlns:wp14="http://schemas.microsoft.com/office/word/2010/wordprocessingDrawing" xmlns:wp="http://schemas.openxmlformats.org/drawingml/2006/wordprocessingDrawing" xmlns:w10="urn:schemas-microsoft-com:office:word" xmlns:w="http://schemas.openxmlformats.org/wordprocessingml/2006/main" xmlns:w14="http://schemas.microsoft.com/office/word/2010/wordml" xmlns:w15="http://schemas.microsoft.com/office/word/2012/wordml" xmlns:w16cex="http://schemas.microsoft.com/office/word/2018/wordml/cex" xmlns:w16cid="http://schemas.microsoft.com/office/word/2016/wordml/cid" xmlns:w16="http://schemas.microsoft.com/office/word/2018/wordml" xmlns:w16du="http://schemas.microsoft.com/office/word/2023/wordml/word16du" xmlns:w16sdtdh="http://schemas.microsoft.com/office/word/2020/wordml/sdtdatahash" xmlns:w16se="http://schemas.microsoft.com/office/word/2015/wordml/symex" xmlns:wpg="http://schemas.microsoft.com/office/word/2010/wordprocessingGroup" xmlns:wpi="http://schemas.microsoft.com/office/word/2010/wordprocessingInk" xmlns:wne="http://schemas.microsoft.com/office/word/2006/wordml" xmlns:wps="http://schemas.microsoft.com/office/word/2010/wordprocessingShape" mc:Ignorable="w14 w15 w16se w16cid w16 w16cex w16sdtdh wp14">
+<w:numbering xmlns:wpc="http://schemas.microsoft.com/office/word/2010/wordprocessingCanvas" xmlns:cx="http://schemas.microsoft.com/office/drawing/2014/chartex" xmlns:cx1="http://schemas.microsoft.com/office/drawing/2015/9/8/chartex" xmlns:cx2="http://schemas.microsoft.com/office/drawing/2015/10/21/chartex" xmlns:cx3="http://schemas.microsoft.com/office/drawing/2016/5/9/chartex" xmlns:cx4="http://schemas.microsoft.com/office/drawing/2016/5/10/chartex" xmlns:cx5="http://schemas.microsoft.com/office/drawing/2016/5/11/chartex" xmlns:cx6="http://schemas.microsoft.com/office/drawing/2016/5/12/chartex" xmlns:cx7="http://schemas.microsoft.com/office/drawing/2016/5/13/chartex" xmlns:cx8="http://schemas.microsoft.com/office/drawing/2016/5/14/chartex" xmlns:mc="http://schemas.openxmlformats.org/markup-compatibility/2006" xmlns:aink="http://schemas.microsoft.com/office/drawing/2016/ink" xmlns:am3d="http://schemas.microsoft.com/office/drawing/2017/model3d" xmlns:o="urn:schemas-microsoft-com:office:office" xmlns:oel="http://schemas.microsoft.com/office/2019/extlst" xmlns:r="http://schemas.openxmlformats.org/officeDocument/2006/relationships" xmlns:m="http://schemas.openxmlformats.org/officeDocument/2006/math" xmlns:v="urn:schemas-microsoft-com:vml" xmlns:wp14="http://schemas.microsoft.com/office/word/2010/wordprocessingDrawing" xmlns:wp="http://schemas.openxmlformats.org/drawingml/2006/wordprocessingDrawing" xmlns:w10="urn:schemas-microsoft-com:office:word" xmlns:w="http://schemas.openxmlformats.org/wordprocessingml/2006/main" xmlns:w14="http://schemas.microsoft.com/office/word/2010/wordml" xmlns:w15="http://schemas.microsoft.com/office/word/2012/wordml" xmlns:w16cex="http://schemas.microsoft.com/office/word/2018/wordml/cex" xmlns:w16cid="http://schemas.microsoft.com/office/word/2016/wordml/cid" xmlns:w16="http://schemas.microsoft.com/office/word/2018/wordml" xmlns:w16sdtdh="http://schemas.microsoft.com/office/word/2020/wordml/sdtdatahash" xmlns:w16se="http://schemas.microsoft.com/office/word/2015/wordml/symex" xmlns:wpg="http://schemas.microsoft.com/office/word/2010/wordprocessingGroup" xmlns:wpi="http://schemas.microsoft.com/office/word/2010/wordprocessingInk" xmlns:wne="http://schemas.microsoft.com/office/word/2006/wordml" xmlns:wps="http://schemas.microsoft.com/office/word/2010/wordprocessingShape" mc:Ignorable="w14 w15 w16se w16cid w16 w16cex w16sdtdh wp14">
   <w:abstractNum w:abstractNumId="0" w15:restartNumberingAfterBreak="0">
     <w:nsid w:val="063C6169"/>
     <w:multiLevelType w:val="hybridMultilevel"/>
@@ -9397,6 +9642,7 @@
   <w:style w:type="character" w:default="1" w:styleId="Fuentedeprrafopredeter">
     <w:name w:val="Default Paragraph Font"/>
     <w:uiPriority w:val="1"/>
+    <w:semiHidden/>
     <w:unhideWhenUsed/>
   </w:style>
   <w:style w:type="table" w:default="1" w:styleId="Tablanormal">
@@ -9975,10 +10221,18 @@
 </file>
 
 <file path=customXml/item1.xml><?xml version="1.0" encoding="utf-8"?>
+<p:properties xmlns:p="http://schemas.microsoft.com/office/2006/metadata/properties" xmlns:xsi="http://www.w3.org/2001/XMLSchema-instance" xmlns:pc="http://schemas.microsoft.com/office/infopath/2007/PartnerControls">
+  <documentManagement>
+    <_activity xmlns="bc3beb86-df3f-4106-b2d3-c20a95e0389e" xsi:nil="true"/>
+  </documentManagement>
+</p:properties>
+</file>
+
+<file path=customXml/item2.xml><?xml version="1.0" encoding="utf-8"?>
 <b:Sources xmlns:b="http://schemas.openxmlformats.org/officeDocument/2006/bibliography" xmlns="http://schemas.openxmlformats.org/officeDocument/2006/bibliography" SelectedStyle="\APA.XSL" StyleName="APA"/>
 </file>
 
-<file path=customXml/item2.xml><?xml version="1.0" encoding="utf-8"?>
+<file path=customXml/item3.xml><?xml version="1.0" encoding="utf-8"?>
 <ct:contentTypeSchema xmlns:ct="http://schemas.microsoft.com/office/2006/metadata/contentType" xmlns:ma="http://schemas.microsoft.com/office/2006/metadata/properties/metaAttributes" ct:_="" ma:_="" ma:contentTypeName="Documento" ma:contentTypeID="0x010100B4751E117657544C969A6F8433F08B01" ma:contentTypeVersion="15" ma:contentTypeDescription="Crear nuevo documento." ma:contentTypeScope="" ma:versionID="052db1199d8602f3db62a8b63441a51c">
   <xsd:schema xmlns:xsd="http://www.w3.org/2001/XMLSchema" xmlns:xs="http://www.w3.org/2001/XMLSchema" xmlns:p="http://schemas.microsoft.com/office/2006/metadata/properties" xmlns:ns3="69a6df68-bd57-4431-9c4b-f7e3359e14f2" xmlns:ns4="bc3beb86-df3f-4106-b2d3-c20a95e0389e" targetNamespace="http://schemas.microsoft.com/office/2006/metadata/properties" ma:root="true" ma:fieldsID="8286a357d92da8a6eabd035c3542b266" ns3:_="" ns4:_="">
     <xsd:import namespace="69a6df68-bd57-4431-9c4b-f7e3359e14f2"/>
@@ -10213,7 +10467,7 @@
 </ct:contentTypeSchema>
 </file>
 
-<file path=customXml/item3.xml><?xml version="1.0" encoding="utf-8"?>
+<file path=customXml/item4.xml><?xml version="1.0" encoding="utf-8"?>
 <?mso-contentType ?>
 <FormTemplates xmlns="http://schemas.microsoft.com/sharepoint/v3/contenttype/forms">
   <Display>DocumentLibraryForm</Display>
@@ -10222,15 +10476,17 @@
 </FormTemplates>
 </file>
 
-<file path=customXml/item4.xml><?xml version="1.0" encoding="utf-8"?>
-<p:properties xmlns:p="http://schemas.microsoft.com/office/2006/metadata/properties" xmlns:xsi="http://www.w3.org/2001/XMLSchema-instance" xmlns:pc="http://schemas.microsoft.com/office/infopath/2007/PartnerControls">
-  <documentManagement>
-    <_activity xmlns="bc3beb86-df3f-4106-b2d3-c20a95e0389e" xsi:nil="true"/>
-  </documentManagement>
-</p:properties>
+<file path=customXml/itemProps1.xml><?xml version="1.0" encoding="utf-8"?>
+<ds:datastoreItem xmlns:ds="http://schemas.openxmlformats.org/officeDocument/2006/customXml" ds:itemID="{9BE47D20-4CC4-42E4-80CF-402E70E8F6ED}">
+  <ds:schemaRefs>
+    <ds:schemaRef ds:uri="http://schemas.microsoft.com/office/2006/metadata/properties"/>
+    <ds:schemaRef ds:uri="http://schemas.microsoft.com/office/infopath/2007/PartnerControls"/>
+    <ds:schemaRef ds:uri="bc3beb86-df3f-4106-b2d3-c20a95e0389e"/>
+  </ds:schemaRefs>
+</ds:datastoreItem>
 </file>
 
-<file path=customXml/itemProps1.xml><?xml version="1.0" encoding="utf-8"?>
+<file path=customXml/itemProps2.xml><?xml version="1.0" encoding="utf-8"?>
 <ds:datastoreItem xmlns:ds="http://schemas.openxmlformats.org/officeDocument/2006/customXml" ds:itemID="{C052BEA7-071B-4882-9A48-F7553688B859}">
   <ds:schemaRefs>
     <ds:schemaRef ds:uri="http://schemas.openxmlformats.org/officeDocument/2006/bibliography"/>
@@ -10238,7 +10494,7 @@
 </ds:datastoreItem>
 </file>
 
-<file path=customXml/itemProps2.xml><?xml version="1.0" encoding="utf-8"?>
+<file path=customXml/itemProps3.xml><?xml version="1.0" encoding="utf-8"?>
 <ds:datastoreItem xmlns:ds="http://schemas.openxmlformats.org/officeDocument/2006/customXml" ds:itemID="{ECABFE6F-E887-4DDE-97D5-EE964014D4E1}">
   <ds:schemaRefs>
     <ds:schemaRef ds:uri="http://schemas.microsoft.com/office/2006/metadata/contentType"/>
@@ -10257,20 +10513,10 @@
 </ds:datastoreItem>
 </file>
 
-<file path=customXml/itemProps3.xml><?xml version="1.0" encoding="utf-8"?>
+<file path=customXml/itemProps4.xml><?xml version="1.0" encoding="utf-8"?>
 <ds:datastoreItem xmlns:ds="http://schemas.openxmlformats.org/officeDocument/2006/customXml" ds:itemID="{209B5C95-278A-4C32-A183-BB1A01E8D868}">
   <ds:schemaRefs>
     <ds:schemaRef ds:uri="http://schemas.microsoft.com/sharepoint/v3/contenttype/forms"/>
   </ds:schemaRefs>
 </ds:datastoreItem>
-</file>
-
-<file path=customXml/itemProps4.xml><?xml version="1.0" encoding="utf-8"?>
-<ds:datastoreItem xmlns:ds="http://schemas.openxmlformats.org/officeDocument/2006/customXml" ds:itemID="{9BE47D20-4CC4-42E4-80CF-402E70E8F6ED}">
-  <ds:schemaRefs>
-    <ds:schemaRef ds:uri="http://schemas.microsoft.com/office/2006/metadata/properties"/>
-    <ds:schemaRef ds:uri="http://schemas.microsoft.com/office/infopath/2007/PartnerControls"/>
-    <ds:schemaRef ds:uri="bc3beb86-df3f-4106-b2d3-c20a95e0389e"/>
-  </ds:schemaRefs>
-</ds:datastoreItem>
 </file>
</xml_diff>

<commit_message>
creado mas procedimientos almacenados
</commit_message>
<xml_diff>
--- a/Planilla de análisis SOA.docx
+++ b/Planilla de análisis SOA.docx
@@ -994,7 +994,7 @@
         </w:rPr>
         <w:fldChar w:fldCharType="separate"/>
       </w:r>
-      <w:hyperlink w:anchor="_Toc156497294" w:history="1">
+      <w:hyperlink w:anchor="_Toc158033406" w:history="1">
         <w:r>
           <w:rPr>
             <w:rStyle w:val="Hipervnculo"/>
@@ -1021,7 +1021,7 @@
             <w:noProof/>
             <w:webHidden/>
           </w:rPr>
-          <w:instrText xml:space="preserve"> PAGEREF _Toc156497294 \h </w:instrText>
+          <w:instrText xml:space="preserve"> PAGEREF _Toc158033406 \h </w:instrText>
         </w:r>
         <w:r>
           <w:rPr>
@@ -1066,7 +1066,7 @@
           <w:lang w:val="es-AR" w:eastAsia="es-AR"/>
         </w:rPr>
       </w:pPr>
-      <w:hyperlink w:anchor="_Toc156497295" w:history="1">
+      <w:hyperlink w:anchor="_Toc158033407" w:history="1">
         <w:r>
           <w:rPr>
             <w:rStyle w:val="Hipervnculo"/>
@@ -1093,7 +1093,7 @@
             <w:noProof/>
             <w:webHidden/>
           </w:rPr>
-          <w:instrText xml:space="preserve"> PAGEREF _Toc156497295 \h </w:instrText>
+          <w:instrText xml:space="preserve"> PAGEREF _Toc158033407 \h </w:instrText>
         </w:r>
         <w:r>
           <w:rPr>
@@ -1138,7 +1138,7 @@
           <w:lang w:val="es-AR" w:eastAsia="es-AR"/>
         </w:rPr>
       </w:pPr>
-      <w:hyperlink w:anchor="_Toc156497296" w:history="1">
+      <w:hyperlink w:anchor="_Toc158033408" w:history="1">
         <w:r>
           <w:rPr>
             <w:rStyle w:val="Hipervnculo"/>
@@ -1165,7 +1165,7 @@
             <w:noProof/>
             <w:webHidden/>
           </w:rPr>
-          <w:instrText xml:space="preserve"> PAGEREF _Toc156497296 \h </w:instrText>
+          <w:instrText xml:space="preserve"> PAGEREF _Toc158033408 \h </w:instrText>
         </w:r>
         <w:r>
           <w:rPr>
@@ -1210,7 +1210,7 @@
           <w:lang w:val="es-AR" w:eastAsia="es-AR"/>
         </w:rPr>
       </w:pPr>
-      <w:hyperlink w:anchor="_Toc156497297" w:history="1">
+      <w:hyperlink w:anchor="_Toc158033409" w:history="1">
         <w:r>
           <w:rPr>
             <w:rStyle w:val="Hipervnculo"/>
@@ -1237,7 +1237,7 @@
             <w:noProof/>
             <w:webHidden/>
           </w:rPr>
-          <w:instrText xml:space="preserve"> PAGEREF _Toc156497297 \h </w:instrText>
+          <w:instrText xml:space="preserve"> PAGEREF _Toc158033409 \h </w:instrText>
         </w:r>
         <w:r>
           <w:rPr>
@@ -1282,13 +1282,13 @@
           <w:lang w:val="es-AR" w:eastAsia="es-AR"/>
         </w:rPr>
       </w:pPr>
-      <w:hyperlink w:anchor="_Toc156497298" w:history="1">
+      <w:hyperlink w:anchor="_Toc158033410" w:history="1">
         <w:r>
           <w:rPr>
             <w:rStyle w:val="Hipervnculo"/>
             <w:noProof/>
           </w:rPr>
-          <w:t>Proceso de Negocio N°1</w:t>
+          <w:t>Federación</w:t>
         </w:r>
         <w:r>
           <w:rPr>
@@ -1309,7 +1309,7 @@
             <w:noProof/>
             <w:webHidden/>
           </w:rPr>
-          <w:instrText xml:space="preserve"> PAGEREF _Toc156497298 \h </w:instrText>
+          <w:instrText xml:space="preserve"> PAGEREF _Toc158033410 \h </w:instrText>
         </w:r>
         <w:r>
           <w:rPr>
@@ -1354,13 +1354,13 @@
           <w:lang w:val="es-AR" w:eastAsia="es-AR"/>
         </w:rPr>
       </w:pPr>
-      <w:hyperlink w:anchor="_Toc156497299" w:history="1">
+      <w:hyperlink w:anchor="_Toc158033411" w:history="1">
         <w:r>
           <w:rPr>
             <w:rStyle w:val="Hipervnculo"/>
             <w:noProof/>
           </w:rPr>
-          <w:t>Proceso de Negocio N°2</w:t>
+          <w:t>Catálogo</w:t>
         </w:r>
         <w:r>
           <w:rPr>
@@ -1381,7 +1381,7 @@
             <w:noProof/>
             <w:webHidden/>
           </w:rPr>
-          <w:instrText xml:space="preserve"> PAGEREF _Toc156497299 \h </w:instrText>
+          <w:instrText xml:space="preserve"> PAGEREF _Toc158033411 \h </w:instrText>
         </w:r>
         <w:r>
           <w:rPr>
@@ -1426,13 +1426,13 @@
           <w:lang w:val="es-AR" w:eastAsia="es-AR"/>
         </w:rPr>
       </w:pPr>
-      <w:hyperlink w:anchor="_Toc156497300" w:history="1">
+      <w:hyperlink w:anchor="_Toc158033412" w:history="1">
         <w:r>
           <w:rPr>
             <w:rStyle w:val="Hipervnculo"/>
             <w:noProof/>
           </w:rPr>
-          <w:t>Proceso de Negocio N°3</w:t>
+          <w:t>Sesión</w:t>
         </w:r>
         <w:r>
           <w:rPr>
@@ -1453,7 +1453,7 @@
             <w:noProof/>
             <w:webHidden/>
           </w:rPr>
-          <w:instrText xml:space="preserve"> PAGEREF _Toc156497300 \h </w:instrText>
+          <w:instrText xml:space="preserve"> PAGEREF _Toc158033412 \h </w:instrText>
         </w:r>
         <w:r>
           <w:rPr>
@@ -1498,13 +1498,13 @@
           <w:lang w:val="es-AR" w:eastAsia="es-AR"/>
         </w:rPr>
       </w:pPr>
-      <w:hyperlink w:anchor="_Toc156497301" w:history="1">
+      <w:hyperlink w:anchor="_Toc158033413" w:history="1">
         <w:r>
           <w:rPr>
             <w:rStyle w:val="Hipervnculo"/>
             <w:noProof/>
           </w:rPr>
-          <w:t>Proceso de Negocio N°4</w:t>
+          <w:t>Publicidades</w:t>
         </w:r>
         <w:r>
           <w:rPr>
@@ -1525,7 +1525,7 @@
             <w:noProof/>
             <w:webHidden/>
           </w:rPr>
-          <w:instrText xml:space="preserve"> PAGEREF _Toc156497301 \h </w:instrText>
+          <w:instrText xml:space="preserve"> PAGEREF _Toc158033413 \h </w:instrText>
         </w:r>
         <w:r>
           <w:rPr>
@@ -1570,13 +1570,13 @@
           <w:lang w:val="es-AR" w:eastAsia="es-AR"/>
         </w:rPr>
       </w:pPr>
-      <w:hyperlink w:anchor="_Toc156497302" w:history="1">
+      <w:hyperlink w:anchor="_Toc158033414" w:history="1">
         <w:r>
           <w:rPr>
             <w:rStyle w:val="Hipervnculo"/>
             <w:noProof/>
           </w:rPr>
-          <w:t>Proceso de Negocio N°5</w:t>
+          <w:t>Federaciones Pendientes</w:t>
         </w:r>
         <w:r>
           <w:rPr>
@@ -1597,7 +1597,7 @@
             <w:noProof/>
             <w:webHidden/>
           </w:rPr>
-          <w:instrText xml:space="preserve"> PAGEREF _Toc156497302 \h </w:instrText>
+          <w:instrText xml:space="preserve"> PAGEREF _Toc158033414 \h </w:instrText>
         </w:r>
         <w:r>
           <w:rPr>
@@ -1642,13 +1642,14 @@
           <w:lang w:val="es-AR" w:eastAsia="es-AR"/>
         </w:rPr>
       </w:pPr>
-      <w:hyperlink w:anchor="_Toc156497303" w:history="1">
+      <w:hyperlink w:anchor="_Toc158033415" w:history="1">
         <w:r>
           <w:rPr>
             <w:rStyle w:val="Hipervnculo"/>
+            <w:rFonts w:cs="Calibri"/>
             <w:noProof/>
           </w:rPr>
-          <w:t>Proceso de Negocio N°6</w:t>
+          <w:t>Reproducir Contenido</w:t>
         </w:r>
         <w:r>
           <w:rPr>
@@ -1669,7 +1670,7 @@
             <w:noProof/>
             <w:webHidden/>
           </w:rPr>
-          <w:instrText xml:space="preserve"> PAGEREF _Toc156497303 \h </w:instrText>
+          <w:instrText xml:space="preserve"> PAGEREF _Toc158033415 \h </w:instrText>
         </w:r>
         <w:r>
           <w:rPr>
@@ -1714,13 +1715,13 @@
           <w:lang w:val="es-AR" w:eastAsia="es-AR"/>
         </w:rPr>
       </w:pPr>
-      <w:hyperlink w:anchor="_Toc156497304" w:history="1">
+      <w:hyperlink w:anchor="_Toc158033416" w:history="1">
         <w:r>
           <w:rPr>
             <w:rStyle w:val="Hipervnculo"/>
             <w:noProof/>
           </w:rPr>
-          <w:t>Proceso de Negocio N°7</w:t>
+          <w:t>Estadísticas</w:t>
         </w:r>
         <w:r>
           <w:rPr>
@@ -1741,7 +1742,7 @@
             <w:noProof/>
             <w:webHidden/>
           </w:rPr>
-          <w:instrText xml:space="preserve"> PAGEREF _Toc156497304 \h </w:instrText>
+          <w:instrText xml:space="preserve"> PAGEREF _Toc158033416 \h </w:instrText>
         </w:r>
         <w:r>
           <w:rPr>
@@ -1786,13 +1787,13 @@
           <w:lang w:val="es-AR" w:eastAsia="es-AR"/>
         </w:rPr>
       </w:pPr>
-      <w:hyperlink w:anchor="_Toc156497305" w:history="1">
+      <w:hyperlink w:anchor="_Toc158033417" w:history="1">
         <w:r>
           <w:rPr>
             <w:rStyle w:val="Hipervnculo"/>
             <w:noProof/>
           </w:rPr>
-          <w:t>Proceso de Negocio N°8</w:t>
+          <w:t>Facturas</w:t>
         </w:r>
         <w:r>
           <w:rPr>
@@ -1813,7 +1814,7 @@
             <w:noProof/>
             <w:webHidden/>
           </w:rPr>
-          <w:instrText xml:space="preserve"> PAGEREF _Toc156497305 \h </w:instrText>
+          <w:instrText xml:space="preserve"> PAGEREF _Toc158033417 \h </w:instrText>
         </w:r>
         <w:r>
           <w:rPr>
@@ -1868,7 +1869,7 @@
       <w:r>
         <w:br w:type="page"/>
       </w:r>
-      <w:bookmarkStart w:id="0" w:name="_Toc156497294"/>
+      <w:bookmarkStart w:id="0" w:name="_Toc158033406"/>
       <w:r>
         <w:lastRenderedPageBreak/>
         <w:t>Introducción</w:t>
@@ -1916,7 +1917,7 @@
       <w:pPr>
         <w:pStyle w:val="Ttulo2"/>
       </w:pPr>
-      <w:bookmarkStart w:id="1" w:name="_Toc156497295"/>
+      <w:bookmarkStart w:id="1" w:name="_Toc158033407"/>
       <w:r>
         <w:t>Objetivos del Documento</w:t>
       </w:r>
@@ -2006,7 +2007,7 @@
       <w:pPr>
         <w:pStyle w:val="Ttulo2"/>
       </w:pPr>
-      <w:bookmarkStart w:id="2" w:name="_Toc156497296"/>
+      <w:bookmarkStart w:id="2" w:name="_Toc158033408"/>
       <w:r>
         <w:t>Definiciones y Abreviaturas</w:t>
       </w:r>
@@ -2111,7 +2112,7 @@
       <w:r>
         <w:br w:type="page"/>
       </w:r>
-      <w:bookmarkStart w:id="3" w:name="_Toc156497297"/>
+      <w:bookmarkStart w:id="3" w:name="_Toc158033409"/>
       <w:r>
         <w:lastRenderedPageBreak/>
         <w:t>Procesos de Negocio</w:t>
@@ -2150,17 +2151,8 @@
           <w:rFonts w:cs="Calibri"/>
           <w:szCs w:val="22"/>
         </w:rPr>
-        <w:t xml:space="preserve">plataforma de </w:t>
-      </w:r>
-      <w:proofErr w:type="spellStart"/>
-      <w:r>
-        <w:rPr>
-          <w:rFonts w:cs="Calibri"/>
-          <w:szCs w:val="22"/>
-        </w:rPr>
-        <w:t>streaming</w:t>
-      </w:r>
-      <w:proofErr w:type="spellEnd"/>
+        <w:t>plataforma de streaming</w:t>
+      </w:r>
       <w:r>
         <w:rPr>
           <w:rFonts w:cs="Calibri"/>
@@ -2181,23 +2173,7 @@
           <w:rFonts w:cs="Calibri"/>
           <w:szCs w:val="22"/>
         </w:rPr>
-        <w:t>Finalizar federaciones pendientes (</w:t>
-      </w:r>
-      <w:proofErr w:type="spellStart"/>
-      <w:r>
-        <w:rPr>
-          <w:rFonts w:cs="Calibri"/>
-          <w:szCs w:val="22"/>
-        </w:rPr>
-        <w:t>Batch</w:t>
-      </w:r>
-      <w:proofErr w:type="spellEnd"/>
-      <w:r>
-        <w:rPr>
-          <w:rFonts w:cs="Calibri"/>
-          <w:szCs w:val="22"/>
-        </w:rPr>
-        <w:t>).</w:t>
+        <w:t>Finalizar federaciones pendientes (Batch).</w:t>
       </w:r>
     </w:p>
     <w:p>
@@ -2221,18 +2197,8 @@
           <w:szCs w:val="22"/>
           <w:lang w:val="es-AR"/>
         </w:rPr>
-        <w:t xml:space="preserve"> (</w:t>
-      </w:r>
-      <w:proofErr w:type="spellStart"/>
-      <w:r>
-        <w:rPr>
-          <w:rFonts w:cs="Calibri"/>
-          <w:szCs w:val="22"/>
-          <w:lang w:val="es-AR"/>
-        </w:rPr>
-        <w:t>Batch</w:t>
-      </w:r>
-      <w:proofErr w:type="spellEnd"/>
+        <w:t xml:space="preserve"> (Batch</w:t>
+      </w:r>
       <w:r>
         <w:rPr>
           <w:rFonts w:cs="Calibri"/>
@@ -2278,18 +2244,8 @@
           <w:szCs w:val="22"/>
           <w:lang w:val="es-AR"/>
         </w:rPr>
-        <w:t>(</w:t>
-      </w:r>
-      <w:proofErr w:type="spellStart"/>
-      <w:r>
-        <w:rPr>
-          <w:rFonts w:cs="Calibri"/>
-          <w:szCs w:val="22"/>
-          <w:lang w:val="es-AR"/>
-        </w:rPr>
-        <w:t>Batch</w:t>
-      </w:r>
-      <w:proofErr w:type="spellEnd"/>
+        <w:t>(Batch</w:t>
+      </w:r>
       <w:r>
         <w:rPr>
           <w:rFonts w:cs="Calibri"/>
@@ -2315,48 +2271,16 @@
         </w:numPr>
       </w:pPr>
       <w:r>
-        <w:t xml:space="preserve">Obtener catálogo de plataformas de </w:t>
-      </w:r>
-      <w:proofErr w:type="spellStart"/>
-      <w:r>
-        <w:t>streaming</w:t>
-      </w:r>
-      <w:proofErr w:type="spellEnd"/>
-      <w:r>
-        <w:t xml:space="preserve"> (x cantidad de veces por día)</w:t>
-      </w:r>
-      <w:r>
-        <w:t xml:space="preserve"> (en la </w:t>
-      </w:r>
-      <w:proofErr w:type="spellStart"/>
-      <w:r>
-        <w:t>info</w:t>
-      </w:r>
-      <w:proofErr w:type="spellEnd"/>
-      <w:r>
-        <w:t xml:space="preserve"> del </w:t>
+        <w:t>Obtener catálogo de plataformas de streaming (x cantidad de veces por día)</w:t>
+      </w:r>
+      <w:r>
+        <w:t xml:space="preserve"> (en la info del </w:t>
       </w:r>
       <w:r>
         <w:t>catálogo</w:t>
       </w:r>
       <w:r>
-        <w:t>, las películas vienen marcadas como “</w:t>
-      </w:r>
-      <w:proofErr w:type="spellStart"/>
-      <w:r>
-        <w:t>newContent</w:t>
-      </w:r>
-      <w:proofErr w:type="spellEnd"/>
-      <w:r>
-        <w:t>” y “</w:t>
-      </w:r>
-      <w:proofErr w:type="spellStart"/>
-      <w:r>
-        <w:t>promotionalContent</w:t>
-      </w:r>
-      <w:proofErr w:type="spellEnd"/>
-      <w:r>
-        <w:t xml:space="preserve">”, para saber </w:t>
+        <w:t xml:space="preserve">, las películas vienen marcadas como “newContent” y “promotionalContent”, para saber </w:t>
       </w:r>
       <w:r>
         <w:t>cuáles</w:t>
@@ -2400,39 +2324,7 @@
           <w:rFonts w:cs="Calibri"/>
           <w:szCs w:val="22"/>
         </w:rPr>
-        <w:t xml:space="preserve">Obtener sesión en plataforma de </w:t>
-      </w:r>
-      <w:proofErr w:type="spellStart"/>
-      <w:r>
-        <w:rPr>
-          <w:rFonts w:cs="Calibri"/>
-          <w:szCs w:val="22"/>
-        </w:rPr>
-        <w:t>streaming</w:t>
-      </w:r>
-      <w:proofErr w:type="spellEnd"/>
-      <w:r>
-        <w:rPr>
-          <w:rFonts w:cs="Calibri"/>
-          <w:szCs w:val="22"/>
-        </w:rPr>
-        <w:t xml:space="preserve"> (</w:t>
-      </w:r>
-      <w:proofErr w:type="spellStart"/>
-      <w:r>
-        <w:rPr>
-          <w:rFonts w:cs="Calibri"/>
-          <w:szCs w:val="22"/>
-        </w:rPr>
-        <w:t>sub-proceso</w:t>
-      </w:r>
-      <w:proofErr w:type="spellEnd"/>
-      <w:r>
-        <w:rPr>
-          <w:rFonts w:cs="Calibri"/>
-          <w:szCs w:val="22"/>
-        </w:rPr>
-        <w:t xml:space="preserve">). </w:t>
+        <w:t xml:space="preserve">Obtener sesión en plataforma de streaming (sub-proceso). </w:t>
       </w:r>
     </w:p>
     <w:p>
@@ -2467,15 +2359,9 @@
       <w:pPr>
         <w:pStyle w:val="Ttulo2"/>
       </w:pPr>
-      <w:bookmarkStart w:id="4" w:name="_Toc156497298"/>
-      <w:r>
-        <w:t>Proceso de Negocio</w:t>
-      </w:r>
-      <w:r>
-        <w:t xml:space="preserve"> N°</w:t>
-      </w:r>
-      <w:r>
-        <w:t>1</w:t>
+      <w:bookmarkStart w:id="4" w:name="_Toc158033410"/>
+      <w:r>
+        <w:t>Federación</w:t>
       </w:r>
       <w:bookmarkEnd w:id="4"/>
     </w:p>
@@ -2515,23 +2401,7 @@
           <w:rFonts w:cs="Calibri"/>
           <w:szCs w:val="22"/>
         </w:rPr>
-        <w:t xml:space="preserve">Federar plataforma de </w:t>
-      </w:r>
-      <w:proofErr w:type="spellStart"/>
-      <w:r>
-        <w:rPr>
-          <w:rFonts w:cs="Calibri"/>
-          <w:szCs w:val="22"/>
-        </w:rPr>
-        <w:t>streaming</w:t>
-      </w:r>
-      <w:proofErr w:type="spellEnd"/>
-      <w:r>
-        <w:rPr>
-          <w:rFonts w:cs="Calibri"/>
-          <w:szCs w:val="22"/>
-        </w:rPr>
-        <w:t>.</w:t>
+        <w:t>Federar plataforma de streaming.</w:t>
       </w:r>
     </w:p>
     <w:p>
@@ -2570,23 +2440,7 @@
           <w:rFonts w:cs="Calibri"/>
           <w:szCs w:val="22"/>
         </w:rPr>
-        <w:t xml:space="preserve"> Permitir la federación de usuarios con las plataformas de </w:t>
-      </w:r>
-      <w:proofErr w:type="spellStart"/>
-      <w:r>
-        <w:rPr>
-          <w:rFonts w:cs="Calibri"/>
-          <w:szCs w:val="22"/>
-        </w:rPr>
-        <w:t>streaming</w:t>
-      </w:r>
-      <w:proofErr w:type="spellEnd"/>
-      <w:r>
-        <w:rPr>
-          <w:rFonts w:cs="Calibri"/>
-          <w:szCs w:val="22"/>
-        </w:rPr>
-        <w:t>, utilizando los servicios de autenticación de dichas plataformas.</w:t>
+        <w:t xml:space="preserve"> Permitir la federación de usuarios con las plataformas de streaming, utilizando los servicios de autenticación de dichas plataformas.</w:t>
       </w:r>
     </w:p>
     <w:p>
@@ -2634,25 +2488,7 @@
           <w:szCs w:val="22"/>
           <w:lang w:val="es-MX"/>
         </w:rPr>
-        <w:t xml:space="preserve">“Agregar plataforma de </w:t>
-      </w:r>
-      <w:proofErr w:type="spellStart"/>
-      <w:r>
-        <w:rPr>
-          <w:rFonts w:cs="Calibri"/>
-          <w:szCs w:val="22"/>
-          <w:lang w:val="es-MX"/>
-        </w:rPr>
-        <w:t>streaming</w:t>
-      </w:r>
-      <w:proofErr w:type="spellEnd"/>
-      <w:r>
-        <w:rPr>
-          <w:rFonts w:cs="Calibri"/>
-          <w:szCs w:val="22"/>
-          <w:lang w:val="es-MX"/>
-        </w:rPr>
-        <w:t>” y termina cuando la plataforma está vinculada a dicho cliente.</w:t>
+        <w:t>“Agregar plataforma de streaming” y termina cuando la plataforma está vinculada a dicho cliente.</w:t>
       </w:r>
     </w:p>
     <w:p>
@@ -2692,23 +2528,7 @@
           <w:rFonts w:cs="Calibri"/>
           <w:szCs w:val="22"/>
         </w:rPr>
-        <w:t xml:space="preserve">Ver diagrama “Federar plataforma de </w:t>
-      </w:r>
-      <w:proofErr w:type="spellStart"/>
-      <w:r>
-        <w:rPr>
-          <w:rFonts w:cs="Calibri"/>
-          <w:szCs w:val="22"/>
-        </w:rPr>
-        <w:t>streaming</w:t>
-      </w:r>
-      <w:proofErr w:type="spellEnd"/>
-      <w:r>
-        <w:rPr>
-          <w:rFonts w:cs="Calibri"/>
-          <w:szCs w:val="22"/>
-        </w:rPr>
-        <w:t>”.</w:t>
+        <w:t>Ver diagrama “Federar plataforma de streaming”.</w:t>
       </w:r>
     </w:p>
     <w:p>
@@ -2851,23 +2671,7 @@
           <w:rFonts w:cs="Calibri"/>
           <w:szCs w:val="22"/>
         </w:rPr>
-        <w:t xml:space="preserve">Plataforma de </w:t>
-      </w:r>
-      <w:proofErr w:type="spellStart"/>
-      <w:r>
-        <w:rPr>
-          <w:rFonts w:cs="Calibri"/>
-          <w:szCs w:val="22"/>
-        </w:rPr>
-        <w:t>streaming</w:t>
-      </w:r>
-      <w:proofErr w:type="spellEnd"/>
-      <w:r>
-        <w:rPr>
-          <w:rFonts w:cs="Calibri"/>
-          <w:szCs w:val="22"/>
-        </w:rPr>
-        <w:t xml:space="preserve"> a federar.</w:t>
+        <w:t>Plataforma de streaming a federar.</w:t>
       </w:r>
     </w:p>
     <w:p>
@@ -2933,39 +2737,7 @@
                 <w:rFonts w:cs="Calibri"/>
                 <w:szCs w:val="22"/>
               </w:rPr>
-              <w:t xml:space="preserve"> Consultar </w:t>
-            </w:r>
-            <w:proofErr w:type="spellStart"/>
-            <w:r>
-              <w:rPr>
-                <w:rFonts w:cs="Calibri"/>
-                <w:szCs w:val="22"/>
-              </w:rPr>
-              <w:t>url</w:t>
-            </w:r>
-            <w:proofErr w:type="spellEnd"/>
-            <w:r>
-              <w:rPr>
-                <w:rFonts w:cs="Calibri"/>
-                <w:szCs w:val="22"/>
-              </w:rPr>
-              <w:t xml:space="preserve"> de </w:t>
-            </w:r>
-            <w:proofErr w:type="spellStart"/>
-            <w:r>
-              <w:rPr>
-                <w:rFonts w:cs="Calibri"/>
-                <w:szCs w:val="22"/>
-              </w:rPr>
-              <w:t>login</w:t>
-            </w:r>
-            <w:proofErr w:type="spellEnd"/>
-            <w:r>
-              <w:rPr>
-                <w:rFonts w:cs="Calibri"/>
-                <w:szCs w:val="22"/>
-              </w:rPr>
-              <w:t>.</w:t>
+              <w:t xml:space="preserve"> Consultar url de login.</w:t>
             </w:r>
           </w:p>
         </w:tc>
@@ -2996,39 +2768,7 @@
                 <w:rFonts w:cs="Calibri"/>
                 <w:szCs w:val="22"/>
               </w:rPr>
-              <w:t xml:space="preserve"> Permite obtener la </w:t>
-            </w:r>
-            <w:proofErr w:type="spellStart"/>
-            <w:r>
-              <w:rPr>
-                <w:rFonts w:cs="Calibri"/>
-                <w:szCs w:val="22"/>
-              </w:rPr>
-              <w:t>url</w:t>
-            </w:r>
-            <w:proofErr w:type="spellEnd"/>
-            <w:r>
-              <w:rPr>
-                <w:rFonts w:cs="Calibri"/>
-                <w:szCs w:val="22"/>
-              </w:rPr>
-              <w:t xml:space="preserve"> de </w:t>
-            </w:r>
-            <w:proofErr w:type="spellStart"/>
-            <w:r>
-              <w:rPr>
-                <w:rFonts w:cs="Calibri"/>
-                <w:szCs w:val="22"/>
-              </w:rPr>
-              <w:t>login</w:t>
-            </w:r>
-            <w:proofErr w:type="spellEnd"/>
-            <w:r>
-              <w:rPr>
-                <w:rFonts w:cs="Calibri"/>
-                <w:szCs w:val="22"/>
-              </w:rPr>
-              <w:t xml:space="preserve"> donde será direccionado el usuario.</w:t>
+              <w:t xml:space="preserve"> Permite obtener la url de login donde será direccionado el usuario.</w:t>
             </w:r>
           </w:p>
         </w:tc>
@@ -4015,25 +3755,7 @@
                 <w:szCs w:val="22"/>
                 <w:lang w:val="en-US"/>
               </w:rPr>
-              <w:t>“</w:t>
-            </w:r>
-            <w:proofErr w:type="spellStart"/>
-            <w:r>
-              <w:rPr>
-                <w:rFonts w:cs="Calibri"/>
-                <w:szCs w:val="22"/>
-                <w:lang w:val="en-US"/>
-              </w:rPr>
-              <w:t>url</w:t>
-            </w:r>
-            <w:proofErr w:type="spellEnd"/>
-            <w:r>
-              <w:rPr>
-                <w:rFonts w:cs="Calibri"/>
-                <w:szCs w:val="22"/>
-                <w:lang w:val="en-US"/>
-              </w:rPr>
-              <w:t xml:space="preserve">”: </w:t>
+              <w:t xml:space="preserve">“url”: </w:t>
             </w:r>
             <w:r>
               <w:rPr>
@@ -4101,16 +3823,15 @@
                 <w:szCs w:val="22"/>
                 <w:lang w:val="es-AR"/>
               </w:rPr>
-              <w:t>“</w:t>
-            </w:r>
-            <w:proofErr w:type="spellStart"/>
+              <w:t>“codigo_de_transacci</w:t>
+            </w:r>
             <w:r>
               <w:rPr>
                 <w:rFonts w:cs="Calibri"/>
                 <w:szCs w:val="22"/>
                 <w:lang w:val="es-AR"/>
               </w:rPr>
-              <w:t>codigo_de_transacci</w:t>
+              <w:t>o</w:t>
             </w:r>
             <w:r>
               <w:rPr>
@@ -4118,24 +3839,7 @@
                 <w:szCs w:val="22"/>
                 <w:lang w:val="es-AR"/>
               </w:rPr>
-              <w:t>o</w:t>
-            </w:r>
-            <w:r>
-              <w:rPr>
-                <w:rFonts w:cs="Calibri"/>
-                <w:szCs w:val="22"/>
-                <w:lang w:val="es-AR"/>
-              </w:rPr>
-              <w:t>n</w:t>
-            </w:r>
-            <w:proofErr w:type="spellEnd"/>
-            <w:r>
-              <w:rPr>
-                <w:rFonts w:cs="Calibri"/>
-                <w:szCs w:val="22"/>
-                <w:lang w:val="es-AR"/>
-              </w:rPr>
-              <w:t>”: “jM_1F6lQ”</w:t>
+              <w:t>n”: “jM_1F6lQ”</w:t>
             </w:r>
             <w:r>
               <w:rPr>
@@ -4282,23 +3986,7 @@
                 <w:rFonts w:cs="Calibri"/>
                 <w:szCs w:val="22"/>
               </w:rPr>
-              <w:t xml:space="preserve">Permite obtener de la plataforma de </w:t>
-            </w:r>
-            <w:proofErr w:type="spellStart"/>
-            <w:r>
-              <w:rPr>
-                <w:rFonts w:cs="Calibri"/>
-                <w:szCs w:val="22"/>
-              </w:rPr>
-              <w:t>streaming</w:t>
-            </w:r>
-            <w:proofErr w:type="spellEnd"/>
-            <w:r>
-              <w:rPr>
-                <w:rFonts w:cs="Calibri"/>
-                <w:szCs w:val="22"/>
-              </w:rPr>
-              <w:t xml:space="preserve"> el token único que identifica al usuario</w:t>
+              <w:t>Permite obtener de la plataforma de streaming el token único que identifica al usuario</w:t>
             </w:r>
             <w:r>
               <w:rPr>
@@ -4467,31 +4155,13 @@
                 <w:szCs w:val="22"/>
               </w:rPr>
             </w:pPr>
-            <w:proofErr w:type="spellStart"/>
-            <w:r>
-              <w:rPr>
-                <w:rFonts w:cs="Calibri"/>
-                <w:szCs w:val="22"/>
-              </w:rPr>
-              <w:t>Codigo</w:t>
-            </w:r>
-            <w:proofErr w:type="spellEnd"/>
-            <w:r>
-              <w:rPr>
-                <w:rFonts w:cs="Calibri"/>
-                <w:szCs w:val="22"/>
-              </w:rPr>
-              <w:t xml:space="preserve"> de </w:t>
-            </w:r>
-            <w:proofErr w:type="spellStart"/>
-            <w:r>
-              <w:rPr>
-                <w:rFonts w:cs="Calibri"/>
-                <w:szCs w:val="22"/>
-              </w:rPr>
-              <w:t>transaccion</w:t>
-            </w:r>
-            <w:proofErr w:type="spellEnd"/>
+            <w:r>
+              <w:rPr>
+                <w:rFonts w:cs="Calibri"/>
+                <w:szCs w:val="22"/>
+              </w:rPr>
+              <w:t>Codigo de transaccion</w:t>
+            </w:r>
           </w:p>
         </w:tc>
         <w:tc>
@@ -5125,17 +4795,8 @@
                 <w:rFonts w:cs="Calibri"/>
                 <w:szCs w:val="22"/>
               </w:rPr>
-              <w:t xml:space="preserve">email”: </w:t>
-            </w:r>
-            <w:proofErr w:type="spellStart"/>
-            <w:r>
-              <w:rPr>
-                <w:rFonts w:cs="Calibri"/>
-                <w:szCs w:val="22"/>
-              </w:rPr>
-              <w:t>None</w:t>
-            </w:r>
-            <w:proofErr w:type="spellEnd"/>
+              <w:t>email”: None</w:t>
+            </w:r>
           </w:p>
           <w:p>
             <w:pPr>
@@ -5178,13 +4839,10 @@
       <w:r>
         <w:br w:type="page"/>
       </w:r>
-      <w:bookmarkStart w:id="5" w:name="_Toc156497299"/>
+      <w:bookmarkStart w:id="5" w:name="_Toc158033411"/>
       <w:r>
         <w:lastRenderedPageBreak/>
-        <w:t>Proceso de Negocio N°</w:t>
-      </w:r>
-      <w:r>
-        <w:t>2</w:t>
+        <w:t>Catálogo</w:t>
       </w:r>
       <w:bookmarkEnd w:id="5"/>
     </w:p>
@@ -5224,30 +4882,14 @@
           <w:rFonts w:cs="Calibri"/>
           <w:szCs w:val="22"/>
         </w:rPr>
-        <w:t xml:space="preserve">Obtener catálogo de contenido de plataformas de </w:t>
-      </w:r>
-      <w:proofErr w:type="spellStart"/>
-      <w:r>
-        <w:rPr>
-          <w:rFonts w:cs="Calibri"/>
-          <w:szCs w:val="22"/>
-        </w:rPr>
-        <w:t>streamin</w:t>
-      </w:r>
-      <w:r>
-        <w:rPr>
-          <w:rFonts w:cs="Calibri"/>
-          <w:szCs w:val="22"/>
-        </w:rPr>
-        <w:t>g</w:t>
-      </w:r>
-      <w:proofErr w:type="spellEnd"/>
-      <w:r>
-        <w:rPr>
-          <w:rFonts w:cs="Calibri"/>
-          <w:szCs w:val="22"/>
-        </w:rPr>
-        <w:t>.</w:t>
+        <w:t>Obtener catálogo de contenido de plataformas de streamin</w:t>
+      </w:r>
+      <w:r>
+        <w:rPr>
+          <w:rFonts w:cs="Calibri"/>
+          <w:szCs w:val="22"/>
+        </w:rPr>
+        <w:t>g.</w:t>
       </w:r>
     </w:p>
     <w:p>
@@ -5294,25 +4936,7 @@
           <w:szCs w:val="22"/>
           <w:lang w:val="es-MX"/>
         </w:rPr>
-        <w:t xml:space="preserve">Obtener diariamente las series y películas que ofrecen las plataformas de </w:t>
-      </w:r>
-      <w:proofErr w:type="spellStart"/>
-      <w:r>
-        <w:rPr>
-          <w:rFonts w:cs="Calibri"/>
-          <w:szCs w:val="22"/>
-          <w:lang w:val="es-MX"/>
-        </w:rPr>
-        <w:t>streaming</w:t>
-      </w:r>
-      <w:proofErr w:type="spellEnd"/>
-      <w:r>
-        <w:rPr>
-          <w:rFonts w:cs="Calibri"/>
-          <w:szCs w:val="22"/>
-          <w:lang w:val="es-MX"/>
-        </w:rPr>
-        <w:t xml:space="preserve"> registradas.</w:t>
+        <w:t>Obtener diariamente las series y películas que ofrecen las plataformas de streaming registradas.</w:t>
       </w:r>
     </w:p>
     <w:p>
@@ -5399,30 +5023,14 @@
           <w:rFonts w:cs="Calibri"/>
           <w:szCs w:val="22"/>
         </w:rPr>
-        <w:t xml:space="preserve">Obtener catálogo de contenido de plataformas de </w:t>
-      </w:r>
-      <w:proofErr w:type="spellStart"/>
-      <w:r>
-        <w:rPr>
-          <w:rFonts w:cs="Calibri"/>
-          <w:szCs w:val="22"/>
-        </w:rPr>
-        <w:t>streamin</w:t>
-      </w:r>
-      <w:r>
-        <w:rPr>
-          <w:rFonts w:cs="Calibri"/>
-          <w:szCs w:val="22"/>
-        </w:rPr>
-        <w:t>g</w:t>
-      </w:r>
-      <w:proofErr w:type="spellEnd"/>
-      <w:r>
-        <w:rPr>
-          <w:rFonts w:cs="Calibri"/>
-          <w:szCs w:val="22"/>
-        </w:rPr>
-        <w:t>”.</w:t>
+        <w:t>Obtener catálogo de contenido de plataformas de streamin</w:t>
+      </w:r>
+      <w:r>
+        <w:rPr>
+          <w:rFonts w:cs="Calibri"/>
+          <w:szCs w:val="22"/>
+        </w:rPr>
+        <w:t>g”.</w:t>
       </w:r>
       <w:r>
         <w:rPr>
@@ -5534,23 +5142,7 @@
           <w:rFonts w:cs="Calibri"/>
           <w:szCs w:val="22"/>
         </w:rPr>
-        <w:t xml:space="preserve"> Obtener el catálogo de la plataforma de </w:t>
-      </w:r>
-      <w:proofErr w:type="spellStart"/>
-      <w:r>
-        <w:rPr>
-          <w:rFonts w:cs="Calibri"/>
-          <w:szCs w:val="22"/>
-        </w:rPr>
-        <w:t>streaming</w:t>
-      </w:r>
-      <w:proofErr w:type="spellEnd"/>
-      <w:r>
-        <w:rPr>
-          <w:rFonts w:cs="Calibri"/>
-          <w:szCs w:val="22"/>
-        </w:rPr>
-        <w:t>.</w:t>
+        <w:t xml:space="preserve"> Obtener el catálogo de la plataforma de streaming.</w:t>
       </w:r>
     </w:p>
     <w:p>
@@ -5588,23 +5180,7 @@
           <w:rFonts w:cs="Calibri"/>
           <w:szCs w:val="22"/>
         </w:rPr>
-        <w:t xml:space="preserve">Plataforma de </w:t>
-      </w:r>
-      <w:proofErr w:type="spellStart"/>
-      <w:r>
-        <w:rPr>
-          <w:rFonts w:cs="Calibri"/>
-          <w:szCs w:val="22"/>
-        </w:rPr>
-        <w:t>streaming</w:t>
-      </w:r>
-      <w:proofErr w:type="spellEnd"/>
-      <w:r>
-        <w:rPr>
-          <w:rFonts w:cs="Calibri"/>
-          <w:szCs w:val="22"/>
-        </w:rPr>
-        <w:t xml:space="preserve"> elegida.</w:t>
+        <w:t>Plataforma de streaming elegida.</w:t>
       </w:r>
     </w:p>
     <w:p>
@@ -5701,23 +5277,7 @@
                 <w:rFonts w:cs="Calibri"/>
                 <w:szCs w:val="22"/>
               </w:rPr>
-              <w:t xml:space="preserve"> Retorna el catálogo de la plataforma de </w:t>
-            </w:r>
-            <w:proofErr w:type="spellStart"/>
-            <w:r>
-              <w:rPr>
-                <w:rFonts w:cs="Calibri"/>
-                <w:szCs w:val="22"/>
-              </w:rPr>
-              <w:t>streaming</w:t>
-            </w:r>
-            <w:proofErr w:type="spellEnd"/>
-            <w:r>
-              <w:rPr>
-                <w:rFonts w:cs="Calibri"/>
-                <w:szCs w:val="22"/>
-              </w:rPr>
-              <w:t>.</w:t>
+              <w:t xml:space="preserve"> Retorna el catálogo de la plataforma de streaming.</w:t>
             </w:r>
           </w:p>
         </w:tc>
@@ -6469,39 +6029,7 @@
                 <w:rFonts w:cs="Calibri"/>
                 <w:szCs w:val="22"/>
               </w:rPr>
-              <w:t xml:space="preserve">    “Titulo”: “</w:t>
-            </w:r>
-            <w:proofErr w:type="spellStart"/>
-            <w:r>
-              <w:rPr>
-                <w:rFonts w:cs="Calibri"/>
-                <w:szCs w:val="22"/>
-              </w:rPr>
-              <w:t>Paw</w:t>
-            </w:r>
-            <w:proofErr w:type="spellEnd"/>
-            <w:r>
-              <w:rPr>
-                <w:rFonts w:cs="Calibri"/>
-                <w:szCs w:val="22"/>
-              </w:rPr>
-              <w:t xml:space="preserve"> </w:t>
-            </w:r>
-            <w:proofErr w:type="spellStart"/>
-            <w:r>
-              <w:rPr>
-                <w:rFonts w:cs="Calibri"/>
-                <w:szCs w:val="22"/>
-              </w:rPr>
-              <w:t>Patrol</w:t>
-            </w:r>
-            <w:proofErr w:type="spellEnd"/>
-            <w:r>
-              <w:rPr>
-                <w:rFonts w:cs="Calibri"/>
-                <w:szCs w:val="22"/>
-              </w:rPr>
-              <w:t>”,</w:t>
+              <w:t xml:space="preserve">    “Titulo”: “Paw Patrol”,</w:t>
             </w:r>
           </w:p>
           <w:p>
@@ -6546,23 +6074,7 @@
                 <w:rFonts w:cs="Calibri"/>
                 <w:szCs w:val="22"/>
               </w:rPr>
-              <w:t xml:space="preserve">    “</w:t>
-            </w:r>
-            <w:proofErr w:type="spellStart"/>
-            <w:r>
-              <w:rPr>
-                <w:rFonts w:cs="Calibri"/>
-                <w:szCs w:val="22"/>
-              </w:rPr>
-              <w:t>IdContenido</w:t>
-            </w:r>
-            <w:proofErr w:type="spellEnd"/>
-            <w:r>
-              <w:rPr>
-                <w:rFonts w:cs="Calibri"/>
-                <w:szCs w:val="22"/>
-              </w:rPr>
-              <w:t>”: “165”,</w:t>
+              <w:t xml:space="preserve">    “IdContenido”: “165”,</w:t>
             </w:r>
           </w:p>
           <w:p>
@@ -6690,10 +6202,10 @@
       <w:r>
         <w:br w:type="page"/>
       </w:r>
-      <w:bookmarkStart w:id="6" w:name="_Toc156497300"/>
+      <w:bookmarkStart w:id="6" w:name="_Toc158033412"/>
       <w:r>
         <w:lastRenderedPageBreak/>
-        <w:t>Proceso de Negocio N°3</w:t>
+        <w:t>Sesión</w:t>
       </w:r>
       <w:bookmarkEnd w:id="6"/>
     </w:p>
@@ -6779,23 +6291,7 @@
           <w:rFonts w:cs="Calibri"/>
           <w:szCs w:val="22"/>
         </w:rPr>
-        <w:t xml:space="preserve">Pedir una sesión de un único uso a una plataforma de </w:t>
-      </w:r>
-      <w:proofErr w:type="spellStart"/>
-      <w:r>
-        <w:rPr>
-          <w:rFonts w:cs="Calibri"/>
-          <w:szCs w:val="22"/>
-        </w:rPr>
-        <w:t>streaming</w:t>
-      </w:r>
-      <w:proofErr w:type="spellEnd"/>
-      <w:r>
-        <w:rPr>
-          <w:rFonts w:cs="Calibri"/>
-          <w:szCs w:val="22"/>
-        </w:rPr>
-        <w:t xml:space="preserve"> para ser usada en una próxima consulta.</w:t>
+        <w:t>Pedir una sesión de un único uso a una plataforma de streaming para ser usada en una próxima consulta.</w:t>
       </w:r>
     </w:p>
     <w:p>
@@ -7039,23 +6535,7 @@
           <w:rFonts w:cs="Calibri"/>
           <w:szCs w:val="22"/>
         </w:rPr>
-        <w:t xml:space="preserve">Plataforma de </w:t>
-      </w:r>
-      <w:proofErr w:type="spellStart"/>
-      <w:r>
-        <w:rPr>
-          <w:rFonts w:cs="Calibri"/>
-          <w:szCs w:val="22"/>
-        </w:rPr>
-        <w:t>streaming</w:t>
-      </w:r>
-      <w:proofErr w:type="spellEnd"/>
-      <w:r>
-        <w:rPr>
-          <w:rFonts w:cs="Calibri"/>
-          <w:szCs w:val="22"/>
-        </w:rPr>
-        <w:t xml:space="preserve"> elegida.</w:t>
+        <w:t>Plataforma de streaming elegida.</w:t>
       </w:r>
     </w:p>
     <w:p>
@@ -7896,23 +7376,7 @@
                 <w:rFonts w:cs="Calibri"/>
                 <w:szCs w:val="22"/>
               </w:rPr>
-              <w:t xml:space="preserve">  “</w:t>
-            </w:r>
-            <w:proofErr w:type="spellStart"/>
-            <w:r>
-              <w:rPr>
-                <w:rFonts w:cs="Calibri"/>
-                <w:szCs w:val="22"/>
-              </w:rPr>
-              <w:t>sesion</w:t>
-            </w:r>
-            <w:proofErr w:type="spellEnd"/>
-            <w:r>
-              <w:rPr>
-                <w:rFonts w:cs="Calibri"/>
-                <w:szCs w:val="22"/>
-              </w:rPr>
-              <w:t>”: “</w:t>
+              <w:t xml:space="preserve">  “sesion”: “</w:t>
             </w:r>
             <w:r>
               <w:rPr>
@@ -7985,13 +7449,10 @@
       <w:r>
         <w:br w:type="page"/>
       </w:r>
-      <w:bookmarkStart w:id="7" w:name="_Toc156497301"/>
+      <w:bookmarkStart w:id="7" w:name="_Toc158033413"/>
       <w:r>
         <w:lastRenderedPageBreak/>
-        <w:t>Proceso de Negocio N°</w:t>
-      </w:r>
-      <w:r>
-        <w:t>4</w:t>
+        <w:t>Publicidades</w:t>
       </w:r>
       <w:bookmarkEnd w:id="7"/>
     </w:p>
@@ -8077,23 +7538,7 @@
           <w:rFonts w:cs="Calibri"/>
           <w:szCs w:val="22"/>
         </w:rPr>
-        <w:t xml:space="preserve"> Obtener la imagen y </w:t>
-      </w:r>
-      <w:proofErr w:type="spellStart"/>
-      <w:r>
-        <w:rPr>
-          <w:rFonts w:cs="Calibri"/>
-          <w:szCs w:val="22"/>
-        </w:rPr>
-        <w:t>url</w:t>
-      </w:r>
-      <w:proofErr w:type="spellEnd"/>
-      <w:r>
-        <w:rPr>
-          <w:rFonts w:cs="Calibri"/>
-          <w:szCs w:val="22"/>
-        </w:rPr>
-        <w:t xml:space="preserve"> de redirección de las publicidades del publicista para mostrar por pantalla.</w:t>
+        <w:t xml:space="preserve"> Obtener la imagen y url de redirección de las publicidades del publicista para mostrar por pantalla.</w:t>
       </w:r>
     </w:p>
     <w:p>
@@ -9217,25 +8662,7 @@
                 <w:szCs w:val="22"/>
                 <w:lang w:val="en-US"/>
               </w:rPr>
-              <w:t xml:space="preserve">  “</w:t>
-            </w:r>
-            <w:proofErr w:type="spellStart"/>
-            <w:r>
-              <w:rPr>
-                <w:rFonts w:cs="Calibri"/>
-                <w:szCs w:val="22"/>
-                <w:lang w:val="en-US"/>
-              </w:rPr>
-              <w:t>url</w:t>
-            </w:r>
-            <w:proofErr w:type="spellEnd"/>
-            <w:r>
-              <w:rPr>
-                <w:rFonts w:cs="Calibri"/>
-                <w:szCs w:val="22"/>
-                <w:lang w:val="en-US"/>
-              </w:rPr>
-              <w:t xml:space="preserve">”: </w:t>
+              <w:t xml:space="preserve">  “url”: </w:t>
             </w:r>
             <w:r>
               <w:rPr>
@@ -9371,13 +8798,10 @@
       <w:r>
         <w:br w:type="page"/>
       </w:r>
-      <w:bookmarkStart w:id="8" w:name="_Toc156497302"/>
+      <w:bookmarkStart w:id="8" w:name="_Toc158033414"/>
       <w:r>
         <w:lastRenderedPageBreak/>
-        <w:t>Proceso de Negocio N°</w:t>
-      </w:r>
-      <w:r>
-        <w:t>5</w:t>
+        <w:t>Federaciones Pendientes</w:t>
       </w:r>
       <w:bookmarkEnd w:id="8"/>
     </w:p>
@@ -9766,23 +9190,7 @@
           <w:rFonts w:cs="Calibri"/>
           <w:szCs w:val="22"/>
         </w:rPr>
-        <w:t xml:space="preserve">Plataforma de </w:t>
-      </w:r>
-      <w:proofErr w:type="spellStart"/>
-      <w:r>
-        <w:rPr>
-          <w:rFonts w:cs="Calibri"/>
-          <w:szCs w:val="22"/>
-        </w:rPr>
-        <w:t>streaming</w:t>
-      </w:r>
-      <w:proofErr w:type="spellEnd"/>
-      <w:r>
-        <w:rPr>
-          <w:rFonts w:cs="Calibri"/>
-          <w:szCs w:val="22"/>
-        </w:rPr>
-        <w:t xml:space="preserve"> elegida.</w:t>
+        <w:t>Plataforma de streaming elegida.</w:t>
       </w:r>
     </w:p>
     <w:p>
@@ -9839,19 +9247,84 @@
           <w:bCs/>
           <w:szCs w:val="22"/>
         </w:rPr>
-        <w:t xml:space="preserve">Federar plataforma de </w:t>
-      </w:r>
-      <w:proofErr w:type="spellStart"/>
-      <w:r>
+        <w:t>Federar plataforma de streaming</w:t>
+      </w:r>
+      <w:r>
+        <w:rPr>
+          <w:rFonts w:cs="Calibri"/>
+          <w:szCs w:val="22"/>
+        </w:rPr>
+        <w:t>.</w:t>
+      </w:r>
+    </w:p>
+    <w:p>
+      <w:pPr>
+        <w:rPr>
+          <w:rFonts w:cs="Calibri"/>
+          <w:szCs w:val="22"/>
+        </w:rPr>
+      </w:pPr>
+    </w:p>
+    <w:p>
+      <w:pPr>
+        <w:pStyle w:val="Ttulo2"/>
+      </w:pPr>
+      <w:r>
+        <w:rPr>
+          <w:rFonts w:cs="Calibri"/>
+          <w:szCs w:val="22"/>
+        </w:rPr>
+        <w:br w:type="page"/>
+      </w:r>
+      <w:bookmarkStart w:id="9" w:name="_Toc158033415"/>
+      <w:r>
+        <w:rPr>
+          <w:rFonts w:cs="Calibri"/>
+          <w:szCs w:val="22"/>
+        </w:rPr>
+        <w:lastRenderedPageBreak/>
+        <w:t>Reproducir Contenido</w:t>
+      </w:r>
+      <w:bookmarkEnd w:id="9"/>
+    </w:p>
+    <w:p>
+      <w:pPr>
         <w:rPr>
           <w:rFonts w:cs="Calibri"/>
           <w:b/>
-          <w:bCs/>
-          <w:szCs w:val="22"/>
-        </w:rPr>
-        <w:t>streaming</w:t>
-      </w:r>
-      <w:proofErr w:type="spellEnd"/>
+          <w:szCs w:val="22"/>
+        </w:rPr>
+      </w:pPr>
+    </w:p>
+    <w:p>
+      <w:pPr>
+        <w:rPr>
+          <w:rFonts w:cs="Calibri"/>
+          <w:szCs w:val="22"/>
+        </w:rPr>
+      </w:pPr>
+      <w:r>
+        <w:rPr>
+          <w:rFonts w:cs="Calibri"/>
+          <w:i/>
+          <w:szCs w:val="22"/>
+        </w:rPr>
+        <w:t>Nombre</w:t>
+      </w:r>
+      <w:r>
+        <w:rPr>
+          <w:rFonts w:cs="Calibri"/>
+          <w:szCs w:val="22"/>
+        </w:rPr>
+        <w:t xml:space="preserve">: </w:t>
+      </w:r>
+      <w:r>
+        <w:rPr>
+          <w:rFonts w:cs="Calibri"/>
+          <w:szCs w:val="22"/>
+        </w:rPr>
+        <w:t>Consultar url de contenido a reproducir</w:t>
+      </w:r>
       <w:r>
         <w:rPr>
           <w:rFonts w:cs="Calibri"/>
@@ -9870,39 +9343,10 @@
     </w:p>
     <w:p>
       <w:pPr>
-        <w:pStyle w:val="Ttulo2"/>
-      </w:pPr>
-      <w:r>
-        <w:rPr>
-          <w:rFonts w:cs="Calibri"/>
-          <w:szCs w:val="22"/>
-        </w:rPr>
-        <w:br w:type="page"/>
-      </w:r>
-      <w:bookmarkStart w:id="9" w:name="_Toc156497303"/>
-      <w:r>
-        <w:lastRenderedPageBreak/>
-        <w:t>Proceso de Negocio N°</w:t>
-      </w:r>
-      <w:r>
-        <w:t>6</w:t>
-      </w:r>
-      <w:bookmarkEnd w:id="9"/>
-    </w:p>
-    <w:p>
-      <w:pPr>
-        <w:rPr>
-          <w:rFonts w:cs="Calibri"/>
-          <w:b/>
-          <w:szCs w:val="22"/>
-        </w:rPr>
-      </w:pPr>
-    </w:p>
-    <w:p>
-      <w:pPr>
-        <w:rPr>
-          <w:rFonts w:cs="Calibri"/>
-          <w:szCs w:val="22"/>
+        <w:rPr>
+          <w:rFonts w:cs="Calibri"/>
+          <w:szCs w:val="22"/>
+          <w:lang w:val="es-AR"/>
         </w:rPr>
       </w:pPr>
       <w:r>
@@ -9911,7 +9355,61 @@
           <w:i/>
           <w:szCs w:val="22"/>
         </w:rPr>
-        <w:t>Nombre</w:t>
+        <w:t>Objetivos</w:t>
+      </w:r>
+      <w:r>
+        <w:rPr>
+          <w:rFonts w:cs="Calibri"/>
+          <w:szCs w:val="22"/>
+        </w:rPr>
+        <w:t>:</w:t>
+      </w:r>
+      <w:r>
+        <w:rPr>
+          <w:rFonts w:cs="Calibri"/>
+          <w:szCs w:val="22"/>
+        </w:rPr>
+        <w:t xml:space="preserve"> Obtener </w:t>
+      </w:r>
+      <w:r>
+        <w:rPr>
+          <w:rFonts w:cs="Calibri"/>
+          <w:szCs w:val="22"/>
+        </w:rPr>
+        <w:t>el url del contenido seleccionado a reproducir por el cliente</w:t>
+      </w:r>
+      <w:r>
+        <w:rPr>
+          <w:rFonts w:cs="Calibri"/>
+          <w:szCs w:val="22"/>
+        </w:rPr>
+        <w:t>.</w:t>
+      </w:r>
+    </w:p>
+    <w:p>
+      <w:pPr>
+        <w:rPr>
+          <w:rFonts w:cs="Calibri"/>
+          <w:szCs w:val="22"/>
+          <w:lang w:val="es-AR"/>
+        </w:rPr>
+      </w:pPr>
+    </w:p>
+    <w:p>
+      <w:pPr>
+        <w:rPr>
+          <w:rFonts w:cs="Calibri"/>
+          <w:szCs w:val="22"/>
+          <w:lang w:val="es-AR"/>
+        </w:rPr>
+      </w:pPr>
+      <w:r>
+        <w:rPr>
+          <w:rFonts w:cs="Calibri"/>
+          <w:i/>
+          <w:szCs w:val="22"/>
+        </w:rPr>
+        <w:t>Alcance</w:t>
       </w:r>
       <w:r>
         <w:rPr>
@@ -9925,23 +9423,21 @@
           <w:rFonts w:cs="Calibri"/>
           <w:szCs w:val="22"/>
         </w:rPr>
-        <w:t xml:space="preserve">Consultar </w:t>
-      </w:r>
-      <w:proofErr w:type="spellStart"/>
-      <w:r>
-        <w:rPr>
-          <w:rFonts w:cs="Calibri"/>
-          <w:szCs w:val="22"/>
-        </w:rPr>
-        <w:t>url</w:t>
-      </w:r>
-      <w:proofErr w:type="spellEnd"/>
-      <w:r>
-        <w:rPr>
-          <w:rFonts w:cs="Calibri"/>
-          <w:szCs w:val="22"/>
-        </w:rPr>
-        <w:t xml:space="preserve"> de contenido a reproducir</w:t>
+        <w:t xml:space="preserve">Desde que el </w:t>
+      </w:r>
+      <w:r>
+        <w:rPr>
+          <w:rFonts w:cs="Calibri"/>
+          <w:szCs w:val="22"/>
+        </w:rPr>
+        <w:t xml:space="preserve">cliente selecciona la opción “Reproducir” hasta que </w:t>
+      </w:r>
+      <w:r>
+        <w:rPr>
+          <w:rFonts w:cs="Calibri"/>
+          <w:szCs w:val="22"/>
+        </w:rPr>
+        <w:t>se muestra el contenido por pantalla</w:t>
       </w:r>
       <w:r>
         <w:rPr>
@@ -9956,94 +9452,25 @@
         <w:rPr>
           <w:rFonts w:cs="Calibri"/>
           <w:szCs w:val="22"/>
-        </w:rPr>
-      </w:pPr>
-    </w:p>
-    <w:p>
-      <w:pPr>
-        <w:rPr>
-          <w:rFonts w:cs="Calibri"/>
-          <w:szCs w:val="22"/>
           <w:lang w:val="es-AR"/>
         </w:rPr>
       </w:pPr>
+    </w:p>
+    <w:p>
+      <w:pPr>
+        <w:rPr>
+          <w:rFonts w:cs="Calibri"/>
+          <w:szCs w:val="22"/>
+          <w:lang w:val="es-AR"/>
+        </w:rPr>
+      </w:pPr>
       <w:r>
         <w:rPr>
           <w:rFonts w:cs="Calibri"/>
           <w:i/>
           <w:szCs w:val="22"/>
         </w:rPr>
-        <w:t>Objetivos</w:t>
-      </w:r>
-      <w:r>
-        <w:rPr>
-          <w:rFonts w:cs="Calibri"/>
-          <w:szCs w:val="22"/>
-        </w:rPr>
-        <w:t>:</w:t>
-      </w:r>
-      <w:r>
-        <w:rPr>
-          <w:rFonts w:cs="Calibri"/>
-          <w:szCs w:val="22"/>
-        </w:rPr>
-        <w:t xml:space="preserve"> Obtener </w:t>
-      </w:r>
-      <w:r>
-        <w:rPr>
-          <w:rFonts w:cs="Calibri"/>
-          <w:szCs w:val="22"/>
-        </w:rPr>
-        <w:t xml:space="preserve">el </w:t>
-      </w:r>
-      <w:proofErr w:type="spellStart"/>
-      <w:r>
-        <w:rPr>
-          <w:rFonts w:cs="Calibri"/>
-          <w:szCs w:val="22"/>
-        </w:rPr>
-        <w:t>url</w:t>
-      </w:r>
-      <w:proofErr w:type="spellEnd"/>
-      <w:r>
-        <w:rPr>
-          <w:rFonts w:cs="Calibri"/>
-          <w:szCs w:val="22"/>
-        </w:rPr>
-        <w:t xml:space="preserve"> del contenido seleccionado a reproducir por el cliente</w:t>
-      </w:r>
-      <w:r>
-        <w:rPr>
-          <w:rFonts w:cs="Calibri"/>
-          <w:szCs w:val="22"/>
-        </w:rPr>
-        <w:t>.</w:t>
-      </w:r>
-    </w:p>
-    <w:p>
-      <w:pPr>
-        <w:rPr>
-          <w:rFonts w:cs="Calibri"/>
-          <w:szCs w:val="22"/>
-          <w:lang w:val="es-AR"/>
-        </w:rPr>
-      </w:pPr>
-    </w:p>
-    <w:p>
-      <w:pPr>
-        <w:rPr>
-          <w:rFonts w:cs="Calibri"/>
-          <w:szCs w:val="22"/>
-          <w:lang w:val="es-AR"/>
-        </w:rPr>
-      </w:pPr>
-      <w:r>
-        <w:rPr>
-          <w:rFonts w:cs="Calibri"/>
-          <w:i/>
-          <w:szCs w:val="22"/>
-        </w:rPr>
-        <w:t>Alcance</w:t>
+        <w:t>Descripción</w:t>
       </w:r>
       <w:r>
         <w:rPr>
@@ -10057,67 +9484,6 @@
           <w:rFonts w:cs="Calibri"/>
           <w:szCs w:val="22"/>
         </w:rPr>
-        <w:t xml:space="preserve">Desde que el </w:t>
-      </w:r>
-      <w:r>
-        <w:rPr>
-          <w:rFonts w:cs="Calibri"/>
-          <w:szCs w:val="22"/>
-        </w:rPr>
-        <w:t xml:space="preserve">cliente selecciona la opción “Reproducir” hasta que </w:t>
-      </w:r>
-      <w:r>
-        <w:rPr>
-          <w:rFonts w:cs="Calibri"/>
-          <w:szCs w:val="22"/>
-        </w:rPr>
-        <w:t>se muestra el contenido por pantalla</w:t>
-      </w:r>
-      <w:r>
-        <w:rPr>
-          <w:rFonts w:cs="Calibri"/>
-          <w:szCs w:val="22"/>
-        </w:rPr>
-        <w:t>.</w:t>
-      </w:r>
-    </w:p>
-    <w:p>
-      <w:pPr>
-        <w:rPr>
-          <w:rFonts w:cs="Calibri"/>
-          <w:szCs w:val="22"/>
-          <w:lang w:val="es-AR"/>
-        </w:rPr>
-      </w:pPr>
-    </w:p>
-    <w:p>
-      <w:pPr>
-        <w:rPr>
-          <w:rFonts w:cs="Calibri"/>
-          <w:szCs w:val="22"/>
-          <w:lang w:val="es-AR"/>
-        </w:rPr>
-      </w:pPr>
-      <w:r>
-        <w:rPr>
-          <w:rFonts w:cs="Calibri"/>
-          <w:i/>
-          <w:szCs w:val="22"/>
-        </w:rPr>
-        <w:t>Descripción</w:t>
-      </w:r>
-      <w:r>
-        <w:rPr>
-          <w:rFonts w:cs="Calibri"/>
-          <w:szCs w:val="22"/>
-        </w:rPr>
-        <w:t xml:space="preserve">: </w:t>
-      </w:r>
-      <w:r>
-        <w:rPr>
-          <w:rFonts w:cs="Calibri"/>
-          <w:szCs w:val="22"/>
-        </w:rPr>
         <w:t>Ver diagrama “</w:t>
       </w:r>
       <w:r>
@@ -10125,23 +9491,7 @@
           <w:rFonts w:cs="Calibri"/>
           <w:szCs w:val="22"/>
         </w:rPr>
-        <w:t xml:space="preserve">Consultar </w:t>
-      </w:r>
-      <w:proofErr w:type="spellStart"/>
-      <w:r>
-        <w:rPr>
-          <w:rFonts w:cs="Calibri"/>
-          <w:szCs w:val="22"/>
-        </w:rPr>
-        <w:t>url</w:t>
-      </w:r>
-      <w:proofErr w:type="spellEnd"/>
-      <w:r>
-        <w:rPr>
-          <w:rFonts w:cs="Calibri"/>
-          <w:szCs w:val="22"/>
-        </w:rPr>
-        <w:t xml:space="preserve"> de contenido a reproducir</w:t>
+        <w:t>Consultar url de contenido a reproducir</w:t>
       </w:r>
       <w:r>
         <w:rPr>
@@ -10260,23 +9610,7 @@
           <w:rFonts w:cs="Calibri"/>
           <w:szCs w:val="22"/>
         </w:rPr>
-        <w:t xml:space="preserve">Obtener la </w:t>
-      </w:r>
-      <w:proofErr w:type="spellStart"/>
-      <w:r>
-        <w:rPr>
-          <w:rFonts w:cs="Calibri"/>
-          <w:szCs w:val="22"/>
-        </w:rPr>
-        <w:t>url</w:t>
-      </w:r>
-      <w:proofErr w:type="spellEnd"/>
-      <w:r>
-        <w:rPr>
-          <w:rFonts w:cs="Calibri"/>
-          <w:szCs w:val="22"/>
-        </w:rPr>
-        <w:t xml:space="preserve"> del contenido a reproducir</w:t>
+        <w:t>Obtener la url del contenido a reproducir</w:t>
       </w:r>
       <w:r>
         <w:rPr>
@@ -10328,17 +9662,8 @@
           <w:rFonts w:cs="Calibri"/>
           <w:szCs w:val="22"/>
         </w:rPr>
-        <w:t xml:space="preserve">de </w:t>
-      </w:r>
-      <w:proofErr w:type="spellStart"/>
-      <w:r>
-        <w:rPr>
-          <w:rFonts w:cs="Calibri"/>
-          <w:szCs w:val="22"/>
-        </w:rPr>
-        <w:t>streaming</w:t>
-      </w:r>
-      <w:proofErr w:type="spellEnd"/>
+        <w:t>de streaming</w:t>
+      </w:r>
       <w:r>
         <w:rPr>
           <w:rFonts w:cs="Calibri"/>
@@ -10383,11 +9708,11 @@
         <w:tblLook w:val="04A0" w:firstRow="1" w:lastRow="0" w:firstColumn="1" w:lastColumn="0" w:noHBand="0" w:noVBand="1"/>
       </w:tblPr>
       <w:tblGrid>
-        <w:gridCol w:w="1244"/>
-        <w:gridCol w:w="1365"/>
-        <w:gridCol w:w="1460"/>
-        <w:gridCol w:w="1185"/>
-        <w:gridCol w:w="4600"/>
+        <w:gridCol w:w="1823"/>
+        <w:gridCol w:w="1302"/>
+        <w:gridCol w:w="1422"/>
+        <w:gridCol w:w="1104"/>
+        <w:gridCol w:w="4203"/>
       </w:tblGrid>
       <w:tr>
         <w:tc>
@@ -10431,23 +9756,7 @@
                 <w:rFonts w:cs="Calibri"/>
                 <w:szCs w:val="22"/>
               </w:rPr>
-              <w:t xml:space="preserve">Consultar </w:t>
-            </w:r>
-            <w:proofErr w:type="spellStart"/>
-            <w:r>
-              <w:rPr>
-                <w:rFonts w:cs="Calibri"/>
-                <w:szCs w:val="22"/>
-              </w:rPr>
-              <w:t>url</w:t>
-            </w:r>
-            <w:proofErr w:type="spellEnd"/>
-            <w:r>
-              <w:rPr>
-                <w:rFonts w:cs="Calibri"/>
-                <w:szCs w:val="22"/>
-              </w:rPr>
-              <w:t xml:space="preserve"> de contenido a reproducir</w:t>
+              <w:t>Consultar url de contenido a reproducir</w:t>
             </w:r>
             <w:r>
               <w:rPr>
@@ -10492,23 +9801,7 @@
                 <w:rFonts w:cs="Calibri"/>
                 <w:szCs w:val="22"/>
               </w:rPr>
-              <w:t xml:space="preserve">la </w:t>
-            </w:r>
-            <w:proofErr w:type="spellStart"/>
-            <w:r>
-              <w:rPr>
-                <w:rFonts w:cs="Calibri"/>
-                <w:szCs w:val="22"/>
-              </w:rPr>
-              <w:t>url</w:t>
-            </w:r>
-            <w:proofErr w:type="spellEnd"/>
-            <w:r>
-              <w:rPr>
-                <w:rFonts w:cs="Calibri"/>
-                <w:szCs w:val="22"/>
-              </w:rPr>
-              <w:t xml:space="preserve"> del contenido a reproducir</w:t>
+              <w:t>la url del contenido a reproducir</w:t>
             </w:r>
             <w:r>
               <w:rPr>
@@ -10552,7 +9845,7 @@
         </w:trPr>
         <w:tc>
           <w:tcPr>
-            <w:tcW w:w="1244" w:type="dxa"/>
+            <w:tcW w:w="1823" w:type="dxa"/>
             <w:shd w:val="clear" w:color="auto" w:fill="auto"/>
             <w:vAlign w:val="center"/>
           </w:tcPr>
@@ -10574,7 +9867,7 @@
         </w:tc>
         <w:tc>
           <w:tcPr>
-            <w:tcW w:w="1365" w:type="dxa"/>
+            <w:tcW w:w="1302" w:type="dxa"/>
             <w:shd w:val="clear" w:color="auto" w:fill="auto"/>
             <w:vAlign w:val="center"/>
           </w:tcPr>
@@ -10596,7 +9889,7 @@
         </w:tc>
         <w:tc>
           <w:tcPr>
-            <w:tcW w:w="1460" w:type="dxa"/>
+            <w:tcW w:w="1422" w:type="dxa"/>
             <w:shd w:val="clear" w:color="auto" w:fill="auto"/>
             <w:vAlign w:val="center"/>
           </w:tcPr>
@@ -10618,7 +9911,7 @@
         </w:tc>
         <w:tc>
           <w:tcPr>
-            <w:tcW w:w="1185" w:type="dxa"/>
+            <w:tcW w:w="1104" w:type="dxa"/>
             <w:shd w:val="clear" w:color="auto" w:fill="auto"/>
             <w:vAlign w:val="center"/>
           </w:tcPr>
@@ -10640,7 +9933,7 @@
         </w:tc>
         <w:tc>
           <w:tcPr>
-            <w:tcW w:w="4600" w:type="dxa"/>
+            <w:tcW w:w="4203" w:type="dxa"/>
             <w:shd w:val="clear" w:color="auto" w:fill="auto"/>
             <w:vAlign w:val="center"/>
           </w:tcPr>
@@ -10667,7 +9960,7 @@
         </w:trPr>
         <w:tc>
           <w:tcPr>
-            <w:tcW w:w="1244" w:type="dxa"/>
+            <w:tcW w:w="1823" w:type="dxa"/>
             <w:shd w:val="clear" w:color="auto" w:fill="auto"/>
           </w:tcPr>
           <w:p>
@@ -10688,7 +9981,7 @@
         </w:tc>
         <w:tc>
           <w:tcPr>
-            <w:tcW w:w="1365" w:type="dxa"/>
+            <w:tcW w:w="1302" w:type="dxa"/>
             <w:shd w:val="clear" w:color="auto" w:fill="auto"/>
           </w:tcPr>
           <w:p>
@@ -10709,7 +10002,7 @@
         </w:tc>
         <w:tc>
           <w:tcPr>
-            <w:tcW w:w="1460" w:type="dxa"/>
+            <w:tcW w:w="1422" w:type="dxa"/>
             <w:shd w:val="clear" w:color="auto" w:fill="auto"/>
           </w:tcPr>
           <w:p>
@@ -10730,7 +10023,7 @@
         </w:tc>
         <w:tc>
           <w:tcPr>
-            <w:tcW w:w="1185" w:type="dxa"/>
+            <w:tcW w:w="1104" w:type="dxa"/>
             <w:shd w:val="clear" w:color="auto" w:fill="auto"/>
           </w:tcPr>
           <w:p>
@@ -10751,7 +10044,7 @@
         </w:tc>
         <w:tc>
           <w:tcPr>
-            <w:tcW w:w="4600" w:type="dxa"/>
+            <w:tcW w:w="4203" w:type="dxa"/>
             <w:shd w:val="clear" w:color="auto" w:fill="auto"/>
           </w:tcPr>
           <w:p>
@@ -10777,7 +10070,7 @@
         </w:trPr>
         <w:tc>
           <w:tcPr>
-            <w:tcW w:w="1244" w:type="dxa"/>
+            <w:tcW w:w="1823" w:type="dxa"/>
             <w:shd w:val="clear" w:color="auto" w:fill="auto"/>
           </w:tcPr>
           <w:p>
@@ -10798,7 +10091,7 @@
         </w:tc>
         <w:tc>
           <w:tcPr>
-            <w:tcW w:w="1365" w:type="dxa"/>
+            <w:tcW w:w="1302" w:type="dxa"/>
             <w:shd w:val="clear" w:color="auto" w:fill="auto"/>
           </w:tcPr>
           <w:p>
@@ -10819,7 +10112,7 @@
         </w:tc>
         <w:tc>
           <w:tcPr>
-            <w:tcW w:w="1460" w:type="dxa"/>
+            <w:tcW w:w="1422" w:type="dxa"/>
             <w:shd w:val="clear" w:color="auto" w:fill="auto"/>
           </w:tcPr>
           <w:p>
@@ -10840,7 +10133,7 @@
         </w:tc>
         <w:tc>
           <w:tcPr>
-            <w:tcW w:w="1185" w:type="dxa"/>
+            <w:tcW w:w="1104" w:type="dxa"/>
             <w:shd w:val="clear" w:color="auto" w:fill="auto"/>
           </w:tcPr>
           <w:p>
@@ -10861,7 +10154,7 @@
         </w:tc>
         <w:tc>
           <w:tcPr>
-            <w:tcW w:w="4600" w:type="dxa"/>
+            <w:tcW w:w="4203" w:type="dxa"/>
             <w:shd w:val="clear" w:color="auto" w:fill="auto"/>
           </w:tcPr>
           <w:p>
@@ -10877,6 +10170,137 @@
                 <w:szCs w:val="22"/>
               </w:rPr>
               <w:t>X5hT3jZ9mK7oP1qR8sL2</w:t>
+            </w:r>
+          </w:p>
+        </w:tc>
+      </w:tr>
+      <w:tr>
+        <w:trPr>
+          <w:trHeight w:val="202"/>
+        </w:trPr>
+        <w:tc>
+          <w:tcPr>
+            <w:tcW w:w="1823" w:type="dxa"/>
+            <w:shd w:val="clear" w:color="auto" w:fill="auto"/>
+          </w:tcPr>
+          <w:p>
+            <w:pPr>
+              <w:rPr>
+                <w:rFonts w:cs="Calibri"/>
+                <w:szCs w:val="22"/>
+              </w:rPr>
+            </w:pPr>
+            <w:r>
+              <w:rPr>
+                <w:rFonts w:cs="Calibri"/>
+                <w:szCs w:val="22"/>
+              </w:rPr>
+              <w:t>Id_en_plataforma</w:t>
+            </w:r>
+          </w:p>
+        </w:tc>
+        <w:tc>
+          <w:tcPr>
+            <w:tcW w:w="1302" w:type="dxa"/>
+            <w:shd w:val="clear" w:color="auto" w:fill="auto"/>
+          </w:tcPr>
+          <w:p>
+            <w:pPr>
+              <w:rPr>
+                <w:rFonts w:cs="Calibri"/>
+                <w:szCs w:val="22"/>
+              </w:rPr>
+            </w:pPr>
+            <w:r>
+              <w:rPr>
+                <w:rFonts w:cs="Calibri"/>
+                <w:szCs w:val="22"/>
+              </w:rPr>
+              <w:t>Mandatorio</w:t>
+            </w:r>
+          </w:p>
+        </w:tc>
+        <w:tc>
+          <w:tcPr>
+            <w:tcW w:w="1422" w:type="dxa"/>
+            <w:shd w:val="clear" w:color="auto" w:fill="auto"/>
+          </w:tcPr>
+          <w:p>
+            <w:pPr>
+              <w:rPr>
+                <w:rFonts w:cs="Calibri"/>
+                <w:szCs w:val="22"/>
+              </w:rPr>
+            </w:pPr>
+            <w:r>
+              <w:rPr>
+                <w:rFonts w:cs="Calibri"/>
+                <w:szCs w:val="22"/>
+              </w:rPr>
+              <w:t>Cadena alfanumérica</w:t>
+            </w:r>
+          </w:p>
+        </w:tc>
+        <w:tc>
+          <w:tcPr>
+            <w:tcW w:w="1104" w:type="dxa"/>
+            <w:shd w:val="clear" w:color="auto" w:fill="auto"/>
+          </w:tcPr>
+          <w:p>
+            <w:pPr>
+              <w:rPr>
+                <w:rFonts w:cs="Calibri"/>
+                <w:szCs w:val="22"/>
+              </w:rPr>
+            </w:pPr>
+            <w:r>
+              <w:rPr>
+                <w:rFonts w:cs="Calibri"/>
+                <w:szCs w:val="22"/>
+              </w:rPr>
+              <w:t>[1</w:t>
+            </w:r>
+            <w:r>
+              <w:rPr>
+                <w:rFonts w:cs="Calibri"/>
+                <w:szCs w:val="22"/>
+              </w:rPr>
+              <w:t xml:space="preserve">, </w:t>
+            </w:r>
+            <w:r>
+              <w:rPr>
+                <w:rFonts w:cs="Calibri"/>
+                <w:szCs w:val="22"/>
+              </w:rPr>
+              <w:t>100</w:t>
+            </w:r>
+            <w:r>
+              <w:rPr>
+                <w:rFonts w:cs="Calibri"/>
+                <w:szCs w:val="22"/>
+              </w:rPr>
+              <w:t>]</w:t>
+            </w:r>
+          </w:p>
+        </w:tc>
+        <w:tc>
+          <w:tcPr>
+            <w:tcW w:w="4203" w:type="dxa"/>
+            <w:shd w:val="clear" w:color="auto" w:fill="auto"/>
+          </w:tcPr>
+          <w:p>
+            <w:pPr>
+              <w:rPr>
+                <w:rFonts w:cs="Calibri"/>
+                <w:szCs w:val="22"/>
+              </w:rPr>
+            </w:pPr>
+            <w:r>
+              <w:rPr>
+                <w:rFonts w:cs="Calibri"/>
+                <w:szCs w:val="22"/>
+              </w:rPr>
+              <w:t>Paw Patrol</w:t>
             </w:r>
           </w:p>
         </w:tc>
@@ -10913,7 +10337,7 @@
         </w:trPr>
         <w:tc>
           <w:tcPr>
-            <w:tcW w:w="1244" w:type="dxa"/>
+            <w:tcW w:w="1823" w:type="dxa"/>
             <w:shd w:val="clear" w:color="auto" w:fill="auto"/>
             <w:vAlign w:val="center"/>
           </w:tcPr>
@@ -10935,7 +10359,7 @@
         </w:tc>
         <w:tc>
           <w:tcPr>
-            <w:tcW w:w="1365" w:type="dxa"/>
+            <w:tcW w:w="1302" w:type="dxa"/>
             <w:shd w:val="clear" w:color="auto" w:fill="auto"/>
             <w:vAlign w:val="center"/>
           </w:tcPr>
@@ -10957,7 +10381,7 @@
         </w:tc>
         <w:tc>
           <w:tcPr>
-            <w:tcW w:w="1460" w:type="dxa"/>
+            <w:tcW w:w="1422" w:type="dxa"/>
             <w:shd w:val="clear" w:color="auto" w:fill="auto"/>
             <w:vAlign w:val="center"/>
           </w:tcPr>
@@ -10979,7 +10403,7 @@
         </w:tc>
         <w:tc>
           <w:tcPr>
-            <w:tcW w:w="1185" w:type="dxa"/>
+            <w:tcW w:w="1104" w:type="dxa"/>
             <w:shd w:val="clear" w:color="auto" w:fill="auto"/>
             <w:vAlign w:val="center"/>
           </w:tcPr>
@@ -11001,7 +10425,7 @@
         </w:tc>
         <w:tc>
           <w:tcPr>
-            <w:tcW w:w="4600" w:type="dxa"/>
+            <w:tcW w:w="4203" w:type="dxa"/>
             <w:shd w:val="clear" w:color="auto" w:fill="auto"/>
             <w:vAlign w:val="center"/>
           </w:tcPr>
@@ -11028,7 +10452,7 @@
         </w:trPr>
         <w:tc>
           <w:tcPr>
-            <w:tcW w:w="1244" w:type="dxa"/>
+            <w:tcW w:w="1823" w:type="dxa"/>
             <w:shd w:val="clear" w:color="auto" w:fill="auto"/>
           </w:tcPr>
           <w:p>
@@ -11049,7 +10473,7 @@
         </w:tc>
         <w:tc>
           <w:tcPr>
-            <w:tcW w:w="1365" w:type="dxa"/>
+            <w:tcW w:w="1302" w:type="dxa"/>
             <w:shd w:val="clear" w:color="auto" w:fill="auto"/>
           </w:tcPr>
           <w:p>
@@ -11070,7 +10494,7 @@
         </w:tc>
         <w:tc>
           <w:tcPr>
-            <w:tcW w:w="1460" w:type="dxa"/>
+            <w:tcW w:w="1422" w:type="dxa"/>
             <w:shd w:val="clear" w:color="auto" w:fill="auto"/>
           </w:tcPr>
           <w:p>
@@ -11091,7 +10515,7 @@
         </w:tc>
         <w:tc>
           <w:tcPr>
-            <w:tcW w:w="1185" w:type="dxa"/>
+            <w:tcW w:w="1104" w:type="dxa"/>
             <w:shd w:val="clear" w:color="auto" w:fill="auto"/>
           </w:tcPr>
           <w:p>
@@ -11112,7 +10536,7 @@
         </w:tc>
         <w:tc>
           <w:tcPr>
-            <w:tcW w:w="4600" w:type="dxa"/>
+            <w:tcW w:w="4203" w:type="dxa"/>
             <w:shd w:val="clear" w:color="auto" w:fill="auto"/>
           </w:tcPr>
           <w:p>
@@ -11138,7 +10562,7 @@
         </w:trPr>
         <w:tc>
           <w:tcPr>
-            <w:tcW w:w="1244" w:type="dxa"/>
+            <w:tcW w:w="1823" w:type="dxa"/>
             <w:shd w:val="clear" w:color="auto" w:fill="auto"/>
           </w:tcPr>
           <w:p>
@@ -11159,7 +10583,7 @@
         </w:tc>
         <w:tc>
           <w:tcPr>
-            <w:tcW w:w="1365" w:type="dxa"/>
+            <w:tcW w:w="1302" w:type="dxa"/>
             <w:shd w:val="clear" w:color="auto" w:fill="auto"/>
           </w:tcPr>
           <w:p>
@@ -11180,7 +10604,7 @@
         </w:tc>
         <w:tc>
           <w:tcPr>
-            <w:tcW w:w="1460" w:type="dxa"/>
+            <w:tcW w:w="1422" w:type="dxa"/>
             <w:shd w:val="clear" w:color="auto" w:fill="auto"/>
           </w:tcPr>
           <w:p>
@@ -11201,7 +10625,7 @@
         </w:tc>
         <w:tc>
           <w:tcPr>
-            <w:tcW w:w="1185" w:type="dxa"/>
+            <w:tcW w:w="1104" w:type="dxa"/>
             <w:shd w:val="clear" w:color="auto" w:fill="auto"/>
           </w:tcPr>
           <w:p>
@@ -11222,7 +10646,7 @@
         </w:tc>
         <w:tc>
           <w:tcPr>
-            <w:tcW w:w="4600" w:type="dxa"/>
+            <w:tcW w:w="4203" w:type="dxa"/>
             <w:shd w:val="clear" w:color="auto" w:fill="auto"/>
           </w:tcPr>
           <w:p>
@@ -11256,25 +10680,7 @@
                 <w:szCs w:val="22"/>
                 <w:lang w:val="en-US"/>
               </w:rPr>
-              <w:t xml:space="preserve">  “</w:t>
-            </w:r>
-            <w:proofErr w:type="spellStart"/>
-            <w:r>
-              <w:rPr>
-                <w:rFonts w:cs="Calibri"/>
-                <w:szCs w:val="22"/>
-                <w:lang w:val="en-US"/>
-              </w:rPr>
-              <w:t>url</w:t>
-            </w:r>
-            <w:proofErr w:type="spellEnd"/>
-            <w:r>
-              <w:rPr>
-                <w:rFonts w:cs="Calibri"/>
-                <w:szCs w:val="22"/>
-                <w:lang w:val="en-US"/>
-              </w:rPr>
-              <w:t xml:space="preserve">”: </w:t>
+              <w:t xml:space="preserve">  “url”: </w:t>
             </w:r>
             <w:r>
               <w:rPr>
@@ -11407,13 +10813,10 @@
         </w:rPr>
         <w:br w:type="page"/>
       </w:r>
-      <w:bookmarkStart w:id="10" w:name="_Toc156497304"/>
+      <w:bookmarkStart w:id="10" w:name="_Toc158033416"/>
       <w:r>
         <w:lastRenderedPageBreak/>
-        <w:t>Proceso de Negocio N°</w:t>
-      </w:r>
-      <w:r>
-        <w:t>7</w:t>
+        <w:t>Estadísticas</w:t>
       </w:r>
       <w:bookmarkEnd w:id="10"/>
     </w:p>
@@ -11506,23 +10909,7 @@
           <w:rFonts w:cs="Calibri"/>
           <w:szCs w:val="22"/>
         </w:rPr>
-        <w:t xml:space="preserve">Cargar en el sistema de publicistas y plataformas de </w:t>
-      </w:r>
-      <w:proofErr w:type="spellStart"/>
-      <w:r>
-        <w:rPr>
-          <w:rFonts w:cs="Calibri"/>
-          <w:szCs w:val="22"/>
-        </w:rPr>
-        <w:t>streaming</w:t>
-      </w:r>
-      <w:proofErr w:type="spellEnd"/>
-      <w:r>
-        <w:rPr>
-          <w:rFonts w:cs="Calibri"/>
-          <w:szCs w:val="22"/>
-        </w:rPr>
-        <w:t xml:space="preserve"> los reportes de interacciones de usuarios</w:t>
+        <w:t>Cargar en el sistema de publicistas y plataformas de streaming los reportes de interacciones de usuarios</w:t>
       </w:r>
       <w:r>
         <w:rPr>
@@ -11576,17 +10963,8 @@
           <w:rFonts w:cs="Calibri"/>
           <w:szCs w:val="22"/>
         </w:rPr>
-        <w:t xml:space="preserve">se dispara el evento de envío de estadísticas hasta que se envían los reportes a publicistas y plataformas de </w:t>
-      </w:r>
-      <w:proofErr w:type="spellStart"/>
-      <w:r>
-        <w:rPr>
-          <w:rFonts w:cs="Calibri"/>
-          <w:szCs w:val="22"/>
-        </w:rPr>
-        <w:t>streaming</w:t>
-      </w:r>
-      <w:proofErr w:type="spellEnd"/>
+        <w:t>se dispara el evento de envío de estadísticas hasta que se envían los reportes a publicistas y plataformas de streaming</w:t>
+      </w:r>
       <w:r>
         <w:rPr>
           <w:rFonts w:cs="Calibri"/>
@@ -11824,17 +11202,8 @@
           <w:rFonts w:cs="Calibri"/>
           <w:szCs w:val="22"/>
         </w:rPr>
-        <w:t xml:space="preserve"> de </w:t>
-      </w:r>
-      <w:proofErr w:type="spellStart"/>
-      <w:r>
-        <w:rPr>
-          <w:rFonts w:cs="Calibri"/>
-          <w:szCs w:val="22"/>
-        </w:rPr>
-        <w:t>streaming</w:t>
-      </w:r>
-      <w:proofErr w:type="spellEnd"/>
+        <w:t xml:space="preserve"> de streaming</w:t>
+      </w:r>
       <w:r>
         <w:rPr>
           <w:rFonts w:cs="Calibri"/>
@@ -12812,13 +12181,10 @@
         </w:rPr>
         <w:br w:type="page"/>
       </w:r>
-      <w:bookmarkStart w:id="11" w:name="_Toc156497305"/>
+      <w:bookmarkStart w:id="11" w:name="_Toc158033417"/>
       <w:r>
         <w:lastRenderedPageBreak/>
-        <w:t>Proceso de Negocio N°</w:t>
-      </w:r>
-      <w:r>
-        <w:t>8</w:t>
+        <w:t>Facturas</w:t>
       </w:r>
       <w:bookmarkEnd w:id="11"/>
     </w:p>
@@ -12858,23 +12224,7 @@
           <w:rFonts w:cs="Calibri"/>
           <w:szCs w:val="22"/>
         </w:rPr>
-        <w:t xml:space="preserve">Generar y enviar facturas a publicistas y plataformas de </w:t>
-      </w:r>
-      <w:proofErr w:type="spellStart"/>
-      <w:r>
-        <w:rPr>
-          <w:rFonts w:cs="Calibri"/>
-          <w:szCs w:val="22"/>
-        </w:rPr>
-        <w:t>streaming</w:t>
-      </w:r>
-      <w:proofErr w:type="spellEnd"/>
-      <w:r>
-        <w:rPr>
-          <w:rFonts w:cs="Calibri"/>
-          <w:szCs w:val="22"/>
-        </w:rPr>
-        <w:t>.</w:t>
+        <w:t>Generar y enviar facturas a publicistas y plataformas de streaming.</w:t>
       </w:r>
     </w:p>
     <w:p>
@@ -12913,23 +12263,7 @@
           <w:rFonts w:cs="Calibri"/>
           <w:szCs w:val="22"/>
         </w:rPr>
-        <w:t xml:space="preserve"> Cargar las facturas en el sistema de publicistas y plataformas de </w:t>
-      </w:r>
-      <w:proofErr w:type="spellStart"/>
-      <w:r>
-        <w:rPr>
-          <w:rFonts w:cs="Calibri"/>
-          <w:szCs w:val="22"/>
-        </w:rPr>
-        <w:t>streaming</w:t>
-      </w:r>
-      <w:proofErr w:type="spellEnd"/>
-      <w:r>
-        <w:rPr>
-          <w:rFonts w:cs="Calibri"/>
-          <w:szCs w:val="22"/>
-        </w:rPr>
-        <w:t>.</w:t>
+        <w:t xml:space="preserve"> Cargar las facturas en el sistema de publicistas y plataformas de streaming.</w:t>
       </w:r>
     </w:p>
     <w:p>
@@ -12998,23 +12332,7 @@
           <w:rFonts w:cs="Calibri"/>
           <w:szCs w:val="22"/>
         </w:rPr>
-        <w:t xml:space="preserve"> las facturas a publicistas y plataformas de </w:t>
-      </w:r>
-      <w:proofErr w:type="spellStart"/>
-      <w:r>
-        <w:rPr>
-          <w:rFonts w:cs="Calibri"/>
-          <w:szCs w:val="22"/>
-        </w:rPr>
-        <w:t>streaming</w:t>
-      </w:r>
-      <w:proofErr w:type="spellEnd"/>
-      <w:r>
-        <w:rPr>
-          <w:rFonts w:cs="Calibri"/>
-          <w:szCs w:val="22"/>
-        </w:rPr>
-        <w:t>.</w:t>
+        <w:t xml:space="preserve"> las facturas a publicistas y plataformas de streaming.</w:t>
       </w:r>
     </w:p>
     <w:p>
@@ -13054,23 +12372,7 @@
           <w:rFonts w:cs="Calibri"/>
           <w:szCs w:val="22"/>
         </w:rPr>
-        <w:t xml:space="preserve">Ver diagrama “Generar y enviar facturas a publicistas y plataformas de </w:t>
-      </w:r>
-      <w:proofErr w:type="spellStart"/>
-      <w:r>
-        <w:rPr>
-          <w:rFonts w:cs="Calibri"/>
-          <w:szCs w:val="22"/>
-        </w:rPr>
-        <w:t>streaming</w:t>
-      </w:r>
-      <w:proofErr w:type="spellEnd"/>
-      <w:r>
-        <w:rPr>
-          <w:rFonts w:cs="Calibri"/>
-          <w:szCs w:val="22"/>
-        </w:rPr>
-        <w:t>”.</w:t>
+        <w:t>Ver diagrama “Generar y enviar facturas a publicistas y plataformas de streaming”.</w:t>
       </w:r>
       <w:r>
         <w:rPr>
@@ -13220,23 +12522,7 @@
           <w:rFonts w:cs="Calibri"/>
           <w:szCs w:val="22"/>
         </w:rPr>
-        <w:t xml:space="preserve">Plataformas de </w:t>
-      </w:r>
-      <w:proofErr w:type="spellStart"/>
-      <w:r>
-        <w:rPr>
-          <w:rFonts w:cs="Calibri"/>
-          <w:szCs w:val="22"/>
-        </w:rPr>
-        <w:t>streaming</w:t>
-      </w:r>
-      <w:proofErr w:type="spellEnd"/>
-      <w:r>
-        <w:rPr>
-          <w:rFonts w:cs="Calibri"/>
-          <w:szCs w:val="22"/>
-        </w:rPr>
-        <w:t xml:space="preserve"> y de publicistas registrad</w:t>
+        <w:t>Plataformas de streaming y de publicistas registrad</w:t>
       </w:r>
       <w:r>
         <w:rPr>
@@ -14380,7 +13666,6 @@
               <w:lang w:val="en-US"/>
             </w:rPr>
           </w:pPr>
-          <w:proofErr w:type="spellStart"/>
           <w:r>
             <w:rPr>
               <w:sz w:val="20"/>
@@ -14389,7 +13674,6 @@
             </w:rPr>
             <w:t>Confidencial</w:t>
           </w:r>
-          <w:proofErr w:type="spellEnd"/>
         </w:p>
       </w:tc>
       <w:tc>
@@ -14536,7 +13820,7 @@
                 <v:path o:extrusionok="f" gradientshapeok="t" o:connecttype="rect"/>
                 <o:lock v:ext="edit" aspectratio="t"/>
               </v:shapetype>
-              <v:shape id="Imagen 334" o:spid="_x0000_i1025" type="#_x0000_t75" alt="Imagen que contiene pájaro&#10;&#10;Descripción generada automáticamente" style="width:90pt;height:67.8pt;visibility:visible;mso-wrap-style:square">
+              <v:shape id="Imagen 334" o:spid="_x0000_i1025" type="#_x0000_t75" alt="Imagen que contiene pájaro&#10;&#10;Descripción generada automáticamente" style="width:90pt;height:67.65pt;visibility:visible;mso-wrap-style:square">
                 <v:imagedata r:id="rId1" o:title="Imagen que contiene pájaro&#10;&#10;Descripción generada automáticamente"/>
               </v:shape>
             </w:pict>
@@ -19285,6 +18569,27 @@
 </file>
 
 <file path=customXml/item1.xml><?xml version="1.0" encoding="utf-8"?>
+<b:Sources xmlns:b="http://schemas.openxmlformats.org/officeDocument/2006/bibliography" xmlns="http://schemas.openxmlformats.org/officeDocument/2006/bibliography" SelectedStyle="\APA.XSL" StyleName="APA"/>
+</file>
+
+<file path=customXml/item2.xml><?xml version="1.0" encoding="utf-8"?>
+<p:properties xmlns:p="http://schemas.microsoft.com/office/2006/metadata/properties" xmlns:xsi="http://www.w3.org/2001/XMLSchema-instance" xmlns:pc="http://schemas.microsoft.com/office/infopath/2007/PartnerControls">
+  <documentManagement>
+    <_activity xmlns="bc3beb86-df3f-4106-b2d3-c20a95e0389e" xsi:nil="true"/>
+  </documentManagement>
+</p:properties>
+</file>
+
+<file path=customXml/item3.xml><?xml version="1.0" encoding="utf-8"?>
+<?mso-contentType ?>
+<FormTemplates xmlns="http://schemas.microsoft.com/sharepoint/v3/contenttype/forms">
+  <Display>DocumentLibraryForm</Display>
+  <Edit>DocumentLibraryForm</Edit>
+  <New>DocumentLibraryForm</New>
+</FormTemplates>
+</file>
+
+<file path=customXml/item4.xml><?xml version="1.0" encoding="utf-8"?>
 <ct:contentTypeSchema xmlns:ct="http://schemas.microsoft.com/office/2006/metadata/contentType" xmlns:ma="http://schemas.microsoft.com/office/2006/metadata/properties/metaAttributes" ct:_="" ma:_="" ma:contentTypeName="Documento" ma:contentTypeID="0x010100B4751E117657544C969A6F8433F08B01" ma:contentTypeVersion="15" ma:contentTypeDescription="Crear nuevo documento." ma:contentTypeScope="" ma:versionID="052db1199d8602f3db62a8b63441a51c">
   <xsd:schema xmlns:xsd="http://www.w3.org/2001/XMLSchema" xmlns:xs="http://www.w3.org/2001/XMLSchema" xmlns:p="http://schemas.microsoft.com/office/2006/metadata/properties" xmlns:ns3="69a6df68-bd57-4431-9c4b-f7e3359e14f2" xmlns:ns4="bc3beb86-df3f-4106-b2d3-c20a95e0389e" targetNamespace="http://schemas.microsoft.com/office/2006/metadata/properties" ma:root="true" ma:fieldsID="8286a357d92da8a6eabd035c3542b266" ns3:_="" ns4:_="">
     <xsd:import namespace="69a6df68-bd57-4431-9c4b-f7e3359e14f2"/>
@@ -19519,28 +18824,33 @@
 </ct:contentTypeSchema>
 </file>
 
-<file path=customXml/item2.xml><?xml version="1.0" encoding="utf-8"?>
-<b:Sources xmlns:b="http://schemas.openxmlformats.org/officeDocument/2006/bibliography" xmlns="http://schemas.openxmlformats.org/officeDocument/2006/bibliography" SelectedStyle="\APA.XSL" StyleName="APA"/>
+<file path=customXml/itemProps1.xml><?xml version="1.0" encoding="utf-8"?>
+<ds:datastoreItem xmlns:ds="http://schemas.openxmlformats.org/officeDocument/2006/customXml" ds:itemID="{C052BEA7-071B-4882-9A48-F7553688B859}">
+  <ds:schemaRefs>
+    <ds:schemaRef ds:uri="http://schemas.openxmlformats.org/officeDocument/2006/bibliography"/>
+  </ds:schemaRefs>
+</ds:datastoreItem>
 </file>
 
-<file path=customXml/item3.xml><?xml version="1.0" encoding="utf-8"?>
-<p:properties xmlns:p="http://schemas.microsoft.com/office/2006/metadata/properties" xmlns:xsi="http://www.w3.org/2001/XMLSchema-instance" xmlns:pc="http://schemas.microsoft.com/office/infopath/2007/PartnerControls">
-  <documentManagement>
-    <_activity xmlns="bc3beb86-df3f-4106-b2d3-c20a95e0389e" xsi:nil="true"/>
-  </documentManagement>
-</p:properties>
+<file path=customXml/itemProps2.xml><?xml version="1.0" encoding="utf-8"?>
+<ds:datastoreItem xmlns:ds="http://schemas.openxmlformats.org/officeDocument/2006/customXml" ds:itemID="{9BE47D20-4CC4-42E4-80CF-402E70E8F6ED}">
+  <ds:schemaRefs>
+    <ds:schemaRef ds:uri="http://schemas.microsoft.com/office/2006/metadata/properties"/>
+    <ds:schemaRef ds:uri="http://schemas.microsoft.com/office/infopath/2007/PartnerControls"/>
+    <ds:schemaRef ds:uri="bc3beb86-df3f-4106-b2d3-c20a95e0389e"/>
+  </ds:schemaRefs>
+</ds:datastoreItem>
 </file>
 
-<file path=customXml/item4.xml><?xml version="1.0" encoding="utf-8"?>
-<?mso-contentType ?>
-<FormTemplates xmlns="http://schemas.microsoft.com/sharepoint/v3/contenttype/forms">
-  <Display>DocumentLibraryForm</Display>
-  <Edit>DocumentLibraryForm</Edit>
-  <New>DocumentLibraryForm</New>
-</FormTemplates>
+<file path=customXml/itemProps3.xml><?xml version="1.0" encoding="utf-8"?>
+<ds:datastoreItem xmlns:ds="http://schemas.openxmlformats.org/officeDocument/2006/customXml" ds:itemID="{209B5C95-278A-4C32-A183-BB1A01E8D868}">
+  <ds:schemaRefs>
+    <ds:schemaRef ds:uri="http://schemas.microsoft.com/sharepoint/v3/contenttype/forms"/>
+  </ds:schemaRefs>
+</ds:datastoreItem>
 </file>
 
-<file path=customXml/itemProps1.xml><?xml version="1.0" encoding="utf-8"?>
+<file path=customXml/itemProps4.xml><?xml version="1.0" encoding="utf-8"?>
 <ds:datastoreItem xmlns:ds="http://schemas.openxmlformats.org/officeDocument/2006/customXml" ds:itemID="{ECABFE6F-E887-4DDE-97D5-EE964014D4E1}">
   <ds:schemaRefs>
     <ds:schemaRef ds:uri="http://schemas.microsoft.com/office/2006/metadata/contentType"/>
@@ -19557,30 +18867,4 @@
     <ds:schemaRef ds:uri="http://schemas.microsoft.com/internal/obd"/>
   </ds:schemaRefs>
 </ds:datastoreItem>
-</file>
-
-<file path=customXml/itemProps2.xml><?xml version="1.0" encoding="utf-8"?>
-<ds:datastoreItem xmlns:ds="http://schemas.openxmlformats.org/officeDocument/2006/customXml" ds:itemID="{C052BEA7-071B-4882-9A48-F7553688B859}">
-  <ds:schemaRefs>
-    <ds:schemaRef ds:uri="http://schemas.openxmlformats.org/officeDocument/2006/bibliography"/>
-  </ds:schemaRefs>
-</ds:datastoreItem>
-</file>
-
-<file path=customXml/itemProps3.xml><?xml version="1.0" encoding="utf-8"?>
-<ds:datastoreItem xmlns:ds="http://schemas.openxmlformats.org/officeDocument/2006/customXml" ds:itemID="{9BE47D20-4CC4-42E4-80CF-402E70E8F6ED}">
-  <ds:schemaRefs>
-    <ds:schemaRef ds:uri="http://schemas.microsoft.com/office/2006/metadata/properties"/>
-    <ds:schemaRef ds:uri="http://schemas.microsoft.com/office/infopath/2007/PartnerControls"/>
-    <ds:schemaRef ds:uri="bc3beb86-df3f-4106-b2d3-c20a95e0389e"/>
-  </ds:schemaRefs>
-</ds:datastoreItem>
-</file>
-
-<file path=customXml/itemProps4.xml><?xml version="1.0" encoding="utf-8"?>
-<ds:datastoreItem xmlns:ds="http://schemas.openxmlformats.org/officeDocument/2006/customXml" ds:itemID="{209B5C95-278A-4C32-A183-BB1A01E8D868}">
-  <ds:schemaRefs>
-    <ds:schemaRef ds:uri="http://schemas.microsoft.com/sharepoint/v3/contenttype/forms"/>
-  </ds:schemaRefs>
-</ds:datastoreItem>
 </file>
</xml_diff>

<commit_message>
terminada la integracion de federacion con netflix
</commit_message>
<xml_diff>
--- a/Planilla de análisis SOA.docx
+++ b/Planilla de análisis SOA.docx
@@ -3593,7 +3593,7 @@
               <w:rPr>
                 <w:rFonts w:cs="Calibri"/>
                 <w:szCs w:val="22"/>
-                <w:lang w:val="en-US"/>
+                <w:lang w:val="es-AR"/>
               </w:rPr>
               <w:t xml:space="preserve">  </w:t>
             </w:r>
@@ -3619,7 +3619,23 @@
                 <w:szCs w:val="22"/>
                 <w:lang w:val="es-AR"/>
               </w:rPr>
-              <w:t>n”: “jM_1F6lQ”</w:t>
+              <w:t>n”: “</w:t>
+            </w:r>
+            <w:r>
+              <w:rPr>
+                <w:rFonts w:cs="Calibri"/>
+                <w:szCs w:val="22"/>
+                <w:lang w:val="es-AR"/>
+              </w:rPr>
+              <w:t>05558fe1-9933-4276-839e-45432ed6a43c</w:t>
+            </w:r>
+            <w:r>
+              <w:rPr>
+                <w:rFonts w:cs="Calibri"/>
+                <w:szCs w:val="22"/>
+                <w:lang w:val="es-AR"/>
+              </w:rPr>
+              <w:t>”</w:t>
             </w:r>
             <w:r>
               <w:rPr>
@@ -4025,7 +4041,7 @@
                 <w:szCs w:val="22"/>
                 <w:lang w:val="en-US"/>
               </w:rPr>
-              <w:t>jM_1F6lQ</w:t>
+              <w:t>05558fe1-9933-4276-839e-45432ed6a43c</w:t>
             </w:r>
           </w:p>
         </w:tc>
@@ -18275,10 +18291,6 @@
 </file>
 
 <file path=customXml/item1.xml><?xml version="1.0" encoding="utf-8"?>
-<b:Sources xmlns:b="http://schemas.openxmlformats.org/officeDocument/2006/bibliography" xmlns="http://schemas.openxmlformats.org/officeDocument/2006/bibliography" SelectedStyle="\APA.XSL" StyleName="APA"/>
-</file>
-
-<file path=customXml/item2.xml><?xml version="1.0" encoding="utf-8"?>
 <p:properties xmlns:p="http://schemas.microsoft.com/office/2006/metadata/properties" xmlns:xsi="http://www.w3.org/2001/XMLSchema-instance" xmlns:pc="http://schemas.microsoft.com/office/infopath/2007/PartnerControls">
   <documentManagement>
     <_activity xmlns="bc3beb86-df3f-4106-b2d3-c20a95e0389e" xsi:nil="true"/>
@@ -18286,16 +18298,11 @@
 </p:properties>
 </file>
 
-<file path=customXml/item3.xml><?xml version="1.0" encoding="utf-8"?>
-<?mso-contentType ?>
-<FormTemplates xmlns="http://schemas.microsoft.com/sharepoint/v3/contenttype/forms">
-  <Display>DocumentLibraryForm</Display>
-  <Edit>DocumentLibraryForm</Edit>
-  <New>DocumentLibraryForm</New>
-</FormTemplates>
+<file path=customXml/item2.xml><?xml version="1.0" encoding="utf-8"?>
+<b:Sources xmlns:b="http://schemas.openxmlformats.org/officeDocument/2006/bibliography" xmlns="http://schemas.openxmlformats.org/officeDocument/2006/bibliography" SelectedStyle="\APA.XSL" StyleName="APA"/>
 </file>
 
-<file path=customXml/item4.xml><?xml version="1.0" encoding="utf-8"?>
+<file path=customXml/item3.xml><?xml version="1.0" encoding="utf-8"?>
 <ct:contentTypeSchema xmlns:ct="http://schemas.microsoft.com/office/2006/metadata/contentType" xmlns:ma="http://schemas.microsoft.com/office/2006/metadata/properties/metaAttributes" ct:_="" ma:_="" ma:contentTypeName="Documento" ma:contentTypeID="0x010100B4751E117657544C969A6F8433F08B01" ma:contentTypeVersion="15" ma:contentTypeDescription="Crear nuevo documento." ma:contentTypeScope="" ma:versionID="052db1199d8602f3db62a8b63441a51c">
   <xsd:schema xmlns:xsd="http://www.w3.org/2001/XMLSchema" xmlns:xs="http://www.w3.org/2001/XMLSchema" xmlns:p="http://schemas.microsoft.com/office/2006/metadata/properties" xmlns:ns3="69a6df68-bd57-4431-9c4b-f7e3359e14f2" xmlns:ns4="bc3beb86-df3f-4106-b2d3-c20a95e0389e" targetNamespace="http://schemas.microsoft.com/office/2006/metadata/properties" ma:root="true" ma:fieldsID="8286a357d92da8a6eabd035c3542b266" ns3:_="" ns4:_="">
     <xsd:import namespace="69a6df68-bd57-4431-9c4b-f7e3359e14f2"/>
@@ -18530,15 +18537,16 @@
 </ct:contentTypeSchema>
 </file>
 
-<file path=customXml/itemProps1.xml><?xml version="1.0" encoding="utf-8"?>
-<ds:datastoreItem xmlns:ds="http://schemas.openxmlformats.org/officeDocument/2006/customXml" ds:itemID="{C052BEA7-071B-4882-9A48-F7553688B859}">
-  <ds:schemaRefs>
-    <ds:schemaRef ds:uri="http://schemas.openxmlformats.org/officeDocument/2006/bibliography"/>
-  </ds:schemaRefs>
-</ds:datastoreItem>
+<file path=customXml/item4.xml><?xml version="1.0" encoding="utf-8"?>
+<?mso-contentType ?>
+<FormTemplates xmlns="http://schemas.microsoft.com/sharepoint/v3/contenttype/forms">
+  <Display>DocumentLibraryForm</Display>
+  <Edit>DocumentLibraryForm</Edit>
+  <New>DocumentLibraryForm</New>
+</FormTemplates>
 </file>
 
-<file path=customXml/itemProps2.xml><?xml version="1.0" encoding="utf-8"?>
+<file path=customXml/itemProps1.xml><?xml version="1.0" encoding="utf-8"?>
 <ds:datastoreItem xmlns:ds="http://schemas.openxmlformats.org/officeDocument/2006/customXml" ds:itemID="{9BE47D20-4CC4-42E4-80CF-402E70E8F6ED}">
   <ds:schemaRefs>
     <ds:schemaRef ds:uri="http://schemas.microsoft.com/office/2006/metadata/properties"/>
@@ -18548,15 +18556,15 @@
 </ds:datastoreItem>
 </file>
 
-<file path=customXml/itemProps3.xml><?xml version="1.0" encoding="utf-8"?>
-<ds:datastoreItem xmlns:ds="http://schemas.openxmlformats.org/officeDocument/2006/customXml" ds:itemID="{209B5C95-278A-4C32-A183-BB1A01E8D868}">
+<file path=customXml/itemProps2.xml><?xml version="1.0" encoding="utf-8"?>
+<ds:datastoreItem xmlns:ds="http://schemas.openxmlformats.org/officeDocument/2006/customXml" ds:itemID="{C052BEA7-071B-4882-9A48-F7553688B859}">
   <ds:schemaRefs>
-    <ds:schemaRef ds:uri="http://schemas.microsoft.com/sharepoint/v3/contenttype/forms"/>
+    <ds:schemaRef ds:uri="http://schemas.openxmlformats.org/officeDocument/2006/bibliography"/>
   </ds:schemaRefs>
 </ds:datastoreItem>
 </file>
 
-<file path=customXml/itemProps4.xml><?xml version="1.0" encoding="utf-8"?>
+<file path=customXml/itemProps3.xml><?xml version="1.0" encoding="utf-8"?>
 <ds:datastoreItem xmlns:ds="http://schemas.openxmlformats.org/officeDocument/2006/customXml" ds:itemID="{ECABFE6F-E887-4DDE-97D5-EE964014D4E1}">
   <ds:schemaRefs>
     <ds:schemaRef ds:uri="http://schemas.microsoft.com/office/2006/metadata/contentType"/>
@@ -18573,4 +18581,12 @@
     <ds:schemaRef ds:uri="http://schemas.microsoft.com/internal/obd"/>
   </ds:schemaRefs>
 </ds:datastoreItem>
+</file>
+
+<file path=customXml/itemProps4.xml><?xml version="1.0" encoding="utf-8"?>
+<ds:datastoreItem xmlns:ds="http://schemas.openxmlformats.org/officeDocument/2006/customXml" ds:itemID="{209B5C95-278A-4C32-A183-BB1A01E8D868}">
+  <ds:schemaRefs>
+    <ds:schemaRef ds:uri="http://schemas.microsoft.com/sharepoint/v3/contenttype/forms"/>
+  </ds:schemaRefs>
+</ds:datastoreItem>
 </file>
</xml_diff>